<commit_message>
j'ai avancé sur le rapport et fait des petite modification sur le code
</commit_message>
<xml_diff>
--- a/rapport.docx
+++ b/rapport.docx
@@ -17,17 +17,34 @@
         <w:t xml:space="preserve">est un mini escape game </w:t>
       </w:r>
       <w:r>
-        <w:t>qui ce</w:t>
+        <w:t xml:space="preserve">qui </w:t>
+      </w:r>
+      <w:r>
+        <w:t>se</w:t>
       </w:r>
       <w:r>
         <w:t xml:space="preserve"> passe dans un château, le joueur rentre dans le château </w:t>
       </w:r>
       <w:r>
-        <w:t>sans savoir ce qui l’attend. Le joueur à pour but de sortir du château</w:t>
-      </w:r>
-      <w:r>
-        <w:t xml:space="preserve">, en évitant les pièges et en essayant de découvrir l’histoire du château. </w:t>
-      </w:r>
+        <w:t xml:space="preserve">sans savoir ce qui l’attend. Le joueur </w:t>
+      </w:r>
+      <w:r>
+        <w:t>a</w:t>
+      </w:r>
+      <w:r>
+        <w:t xml:space="preserve"> pour but de sortir du château</w:t>
+      </w:r>
+      <w:r>
+        <w:t>, en évitant les pièges et en essayant de découvrir l’histoire du château</w:t>
+      </w:r>
+      <w:r>
+        <w:t xml:space="preserve"> et de ses habitants</w:t>
+      </w:r>
+      <w:r>
+        <w:t xml:space="preserve">. </w:t>
+      </w:r>
+    </w:p>
+    <w:p>
       <w:r>
         <w:t>Les escapes games sont des</w:t>
       </w:r>
@@ -35,42 +52,498 @@
         <w:t xml:space="preserve"> jeux qui permettent de s’amuser tout en faisant fonctionner son cerveau</w:t>
       </w:r>
       <w:r>
-        <w:t xml:space="preserve">, c’est également un </w:t>
-      </w:r>
-      <w:r>
-        <w:t xml:space="preserve"> moyen pour passer du bon temps en famille ou entre amis.</w:t>
-      </w:r>
-      <w:r>
-        <w:t xml:space="preserve"> C’est un moyen de ce plonger pendant quelques temps dans un univers </w:t>
+        <w:t xml:space="preserve">, c’est également </w:t>
+      </w:r>
+      <w:r>
+        <w:t>un moyen</w:t>
+      </w:r>
+      <w:r>
+        <w:t xml:space="preserve"> pour passer du bon temps en famille ou entre amis.</w:t>
+      </w:r>
+      <w:r>
+        <w:t xml:space="preserve"> C’est un moyen de </w:t>
+      </w:r>
+      <w:r>
+        <w:t>se</w:t>
+      </w:r>
+      <w:r>
+        <w:t xml:space="preserve"> plonger pendant </w:t>
+      </w:r>
+      <w:r>
+        <w:t>quelques instants</w:t>
+      </w:r>
+      <w:r>
+        <w:t xml:space="preserve"> dans un univers </w:t>
+      </w:r>
+      <w:r>
+        <w:t>hors du temps</w:t>
+      </w:r>
+      <w:r>
+        <w:t>.</w:t>
+      </w:r>
+    </w:p>
+    <w:p>
+      <w:r>
+        <w:t>Dans ce jeu</w:t>
+      </w:r>
+      <w:r>
+        <w:t>, le joueur interprètera le rôle du personnage principal</w:t>
+      </w:r>
+      <w:r>
+        <w:t xml:space="preserve">. Ce personnage a décidé de s’aventurer </w:t>
+      </w:r>
+      <w:r>
+        <w:t xml:space="preserve">au fin fond de la </w:t>
+      </w:r>
+      <w:r>
+        <w:t>forêt</w:t>
+      </w:r>
+      <w:r>
+        <w:t xml:space="preserve"> noire (en Allemagne), </w:t>
+      </w:r>
+      <w:r>
+        <w:t>après une longue promenade, extenué et perdu, il trouve un château et décide d’y passer la nuit.</w:t>
+      </w:r>
+    </w:p>
+    <w:p>
+      <w:r>
+        <w:t xml:space="preserve">Au début une petite </w:t>
+      </w:r>
+      <w:r>
+        <w:t xml:space="preserve">vidéo </w:t>
+      </w:r>
+      <w:r>
+        <w:t>se</w:t>
+      </w:r>
+      <w:r>
+        <w:t xml:space="preserve"> lancera</w:t>
+      </w:r>
+      <w:r>
+        <w:t xml:space="preserve">, on y voit le titre </w:t>
+      </w:r>
+      <w:r>
+        <w:t xml:space="preserve">du jeu, puis un petit texte qui </w:t>
+      </w:r>
+      <w:r>
+        <w:t xml:space="preserve">commence l’histoire, ensuite on voit une image du château. </w:t>
+      </w:r>
+      <w:r>
+        <w:t>Ensuite c’est au joueur d</w:t>
+      </w:r>
+      <w:r>
+        <w:t>’entrer dans le château</w:t>
+      </w:r>
+      <w:r>
+        <w:t xml:space="preserve">, </w:t>
+      </w:r>
+      <w:r>
+        <w:t>s’il</w:t>
+      </w:r>
+      <w:r>
+        <w:t xml:space="preserve"> a envie il peut décider de </w:t>
+      </w:r>
+      <w:r>
+        <w:t xml:space="preserve">ne pas entrer dans le château. </w:t>
+      </w:r>
+      <w:r>
+        <w:t>Si le joueur rentre dans le château, une vidéo se lance, on y voit le personnage entrer dans le château, puis il finit en prison. Le joueur devra réussir à sortir de la prison</w:t>
+      </w:r>
+      <w:r>
+        <w:t xml:space="preserve">. Une fois sorti, il se retrouvera dans un long couloir </w:t>
+      </w:r>
+      <w:r>
+        <w:t xml:space="preserve">avec trois pièces, </w:t>
+      </w:r>
+      <w:r>
+        <w:t xml:space="preserve">ou il devra trouver des indices et éviter de </w:t>
+      </w:r>
+      <w:r>
+        <w:t xml:space="preserve">mourir. Il y a </w:t>
+      </w:r>
+      <w:r>
+        <w:t>plusieurs fins possibles</w:t>
+      </w:r>
+      <w:r>
+        <w:t xml:space="preserve">, </w:t>
+      </w:r>
+      <w:r>
+        <w:t xml:space="preserve">qui sont </w:t>
+      </w:r>
+      <w:r>
+        <w:t>plus ou moins heureuse</w:t>
+      </w:r>
+      <w:r>
+        <w:t>.</w:t>
+      </w:r>
+    </w:p>
+    <w:p>
+      <w:r>
+        <w:t xml:space="preserve">Le langage utilisé est </w:t>
+      </w:r>
+      <w:r>
+        <w:t>le langage Python et le module Pyxel</w:t>
+      </w:r>
+      <w:r>
+        <w:t>, pour pouvoir coder un jeu avec une interface graphique</w:t>
+      </w:r>
+      <w:r>
+        <w:t xml:space="preserve"> ou le joueur peut facilement interagir.</w:t>
+      </w:r>
+      <w:r>
+        <w:t xml:space="preserve"> </w:t>
+      </w:r>
+      <w:r>
+        <w:t>L</w:t>
+      </w:r>
+      <w:r>
+        <w:t>e programme</w:t>
+      </w:r>
+      <w:r>
+        <w:t xml:space="preserve"> utilise la programmation orienté objet (</w:t>
+      </w:r>
+      <w:r>
+        <w:t>elle est</w:t>
+      </w:r>
+      <w:r>
+        <w:t xml:space="preserve"> conseillé pour utiliser le module Pyxel</w:t>
+      </w:r>
+      <w:r>
+        <w:t>). Dans le programme il y a trois méthode</w:t>
+      </w:r>
+      <w:r>
+        <w:t>s</w:t>
+      </w:r>
+      <w:r>
+        <w:t xml:space="preserve"> principale</w:t>
+      </w:r>
+      <w:r>
+        <w:t xml:space="preserve">s, la méthode init qui permet de créer </w:t>
+      </w:r>
+      <w:r>
+        <w:t>tous les attributs utiles</w:t>
+      </w:r>
+      <w:r>
+        <w:t xml:space="preserve"> pour le jeu</w:t>
+      </w:r>
+      <w:r>
+        <w:t>,</w:t>
+      </w:r>
+      <w:r>
+        <w:t xml:space="preserve"> et</w:t>
+      </w:r>
+      <w:r>
+        <w:t xml:space="preserve"> également</w:t>
+      </w:r>
+      <w:r>
+        <w:t xml:space="preserve"> de lancer les deux autres méthodes</w:t>
+      </w:r>
+      <w:r>
+        <w:t xml:space="preserve">, la méthode update et la méthode draw. La méthode update met </w:t>
+      </w:r>
+      <w:r>
+        <w:t xml:space="preserve">à jour les différentes variables du jeu et </w:t>
+      </w:r>
+      <w:r>
+        <w:t xml:space="preserve">réagit </w:t>
+      </w:r>
+      <w:r>
+        <w:t>aux différentes actions effectuées</w:t>
+      </w:r>
+      <w:r>
+        <w:t xml:space="preserve"> par le joueur (</w:t>
+      </w:r>
+      <w:r>
+        <w:t xml:space="preserve">ex : appuyer sur une touche). La méthode draw </w:t>
+      </w:r>
+      <w:r>
+        <w:t>va s’occuper de toute la partie graphique, en dessinant tou</w:t>
+      </w:r>
+      <w:r>
+        <w:t>s</w:t>
+      </w:r>
+      <w:r>
+        <w:t xml:space="preserve"> les éléments </w:t>
+      </w:r>
+      <w:r>
+        <w:t>dans la fenêtre graphique.</w:t>
+      </w:r>
+      <w:r>
+        <w:t xml:space="preserve"> Cette méthode s’occupe également de lancer toutes les petites </w:t>
+      </w:r>
+      <w:r>
+        <w:t xml:space="preserve">méthodes qui servent à dessiner </w:t>
+      </w:r>
+      <w:r>
+        <w:t>les différents moments</w:t>
+      </w:r>
+      <w:r>
+        <w:t xml:space="preserve"> du jeu.</w:t>
+      </w:r>
+    </w:p>
+    <w:p>
+      <w:r>
+        <w:t xml:space="preserve">La méthode init : </w:t>
+      </w:r>
+    </w:p>
+    <w:p>
+      <w:pPr>
+        <w:pStyle w:val="Paragraphedeliste"/>
+        <w:numPr>
+          <w:ilvl w:val="0"/>
+          <w:numId w:val="1"/>
+        </w:numPr>
+      </w:pPr>
+      <w:r>
+        <w:t>Crée la fenêtre graphique</w:t>
+      </w:r>
+    </w:p>
+    <w:p>
+      <w:pPr>
+        <w:pStyle w:val="Paragraphedeliste"/>
+        <w:numPr>
+          <w:ilvl w:val="0"/>
+          <w:numId w:val="1"/>
+        </w:numPr>
+      </w:pPr>
+      <w:r>
+        <w:t xml:space="preserve">Charge </w:t>
+      </w:r>
+      <w:r>
+        <w:t>le fichier contenant les images</w:t>
+      </w:r>
+    </w:p>
+    <w:p>
+      <w:pPr>
+        <w:pStyle w:val="Paragraphedeliste"/>
+        <w:numPr>
+          <w:ilvl w:val="0"/>
+          <w:numId w:val="1"/>
+        </w:numPr>
+      </w:pPr>
+      <w:r>
+        <w:t>Crée un attribut qui contient l’état du jeu (le moment ou se trouve le joueur dans le jeu)</w:t>
+      </w:r>
+    </w:p>
+    <w:p>
+      <w:pPr>
+        <w:pStyle w:val="Paragraphedeliste"/>
+        <w:numPr>
+          <w:ilvl w:val="0"/>
+          <w:numId w:val="1"/>
+        </w:numPr>
+      </w:pPr>
+      <w:r>
+        <w:t xml:space="preserve">Crée un attribut qui </w:t>
+      </w:r>
+      <w:r>
+        <w:t>sauvegarde le temps</w:t>
+      </w:r>
+      <w:r>
+        <w:t xml:space="preserve"> </w:t>
+      </w:r>
+      <w:r>
+        <w:t xml:space="preserve">à un endroit précis </w:t>
       </w:r>
       <w:r>
         <w:t>(</w:t>
       </w:r>
       <w:r>
-        <w:t>hors du temps</w:t>
-      </w:r>
-      <w:r>
-        <w:t>).</w:t>
+        <w:t>nombre d'images écoulées depuis le lancement du programme</w:t>
+      </w:r>
+      <w:r>
+        <w:t>)</w:t>
+      </w:r>
+      <w:r>
+        <w:t xml:space="preserve">, </w:t>
+      </w:r>
+      <w:r>
+        <w:t>pour pouvoir faire des calcules</w:t>
+      </w:r>
+    </w:p>
+    <w:p>
+      <w:pPr>
+        <w:pStyle w:val="Paragraphedeliste"/>
+        <w:numPr>
+          <w:ilvl w:val="0"/>
+          <w:numId w:val="1"/>
+        </w:numPr>
+      </w:pPr>
+      <w:r>
+        <w:t xml:space="preserve">Crée un attribut qui contient les coordonnées du personnage </w:t>
+      </w:r>
+      <w:r>
+        <w:t>dans le jeu, pour pouvoir le déplacer facilement</w:t>
+      </w:r>
+    </w:p>
+    <w:p>
+      <w:pPr>
+        <w:pStyle w:val="Paragraphedeliste"/>
+        <w:numPr>
+          <w:ilvl w:val="0"/>
+          <w:numId w:val="1"/>
+        </w:numPr>
+      </w:pPr>
+      <w:r>
+        <w:t xml:space="preserve">Crée un attribut </w:t>
+      </w:r>
+      <w:r>
+        <w:t>qui représente la vitesse du personnage lors de ses déplacements</w:t>
+      </w:r>
+    </w:p>
+    <w:p>
+      <w:pPr>
+        <w:pStyle w:val="Paragraphedeliste"/>
+        <w:numPr>
+          <w:ilvl w:val="0"/>
+          <w:numId w:val="1"/>
+        </w:numPr>
+      </w:pPr>
+      <w:r>
+        <w:t xml:space="preserve">Crée un attribut </w:t>
+      </w:r>
+      <w:r>
+        <w:t>qui contient le ‘plan’ du labyrinthe</w:t>
+      </w:r>
+      <w:r>
+        <w:t xml:space="preserve">, </w:t>
+      </w:r>
+      <w:r>
+        <w:t>en premier il est créer avec un tableau de tableau qui contient</w:t>
+      </w:r>
+      <w:r>
+        <w:t xml:space="preserve"> des couples </w:t>
+      </w:r>
+      <w:r>
+        <w:t>qui dit s</w:t>
+      </w:r>
+      <w:r>
+        <w:t xml:space="preserve">’il y a une case ou un trou et le nombre </w:t>
+      </w:r>
+      <w:r>
+        <w:t xml:space="preserve">de fois ou elles se trouvent à </w:t>
+      </w:r>
+      <w:r>
+        <w:t>côté. Ensuite une boucle s’occupe de le transformer en tableau de tableau contentant qui des 0 et des 1</w:t>
+      </w:r>
+    </w:p>
+    <w:p>
+      <w:pPr>
+        <w:pStyle w:val="Paragraphedeliste"/>
+        <w:numPr>
+          <w:ilvl w:val="0"/>
+          <w:numId w:val="1"/>
+        </w:numPr>
+      </w:pPr>
+      <w:r>
+        <w:t xml:space="preserve">Crée un attribut qui contient </w:t>
+      </w:r>
+      <w:r>
+        <w:t xml:space="preserve">les coordonnées </w:t>
+      </w:r>
+    </w:p>
+    <w:p>
+      <w:pPr>
+        <w:pStyle w:val="Paragraphedeliste"/>
+        <w:numPr>
+          <w:ilvl w:val="0"/>
+          <w:numId w:val="1"/>
+        </w:numPr>
+      </w:pPr>
+      <w:r>
+        <w:lastRenderedPageBreak/>
+        <w:t xml:space="preserve">Crée un attribut qui contiendra </w:t>
+      </w:r>
+      <w:r>
+        <w:t xml:space="preserve">le code saisit par le joueur pour ouvrir </w:t>
+      </w:r>
+      <w:r>
+        <w:t>une porte</w:t>
       </w:r>
     </w:p>
     <w:p/>
     <w:p>
       <w:r>
-        <w:t>Dans ce jeu</w:t>
-      </w:r>
-      <w:r>
-        <w:t>, le joueur interprètera le rôle du personnage principal</w:t>
-      </w:r>
-      <w:r>
-        <w:t xml:space="preserve">. Ce personnage a décidé de s’aventurer </w:t>
-      </w:r>
-      <w:r>
-        <w:t xml:space="preserve">au fin fond de la foret noire (en Allemagne), </w:t>
-      </w:r>
-      <w:r>
-        <w:t>après une longue promenade, extenué et perdu, il trouve un château et décide d’y passer la nuit.</w:t>
-      </w:r>
-    </w:p>
+        <w:t>La méthode update :</w:t>
+      </w:r>
+    </w:p>
+    <w:p>
+      <w:pPr>
+        <w:pStyle w:val="Paragraphedeliste"/>
+        <w:numPr>
+          <w:ilvl w:val="0"/>
+          <w:numId w:val="1"/>
+        </w:numPr>
+      </w:pPr>
+      <w:r>
+        <w:t xml:space="preserve">Selon le temps ou on se trouve </w:t>
+      </w:r>
+      <w:r>
+        <w:t>elle affiche les images de présentation du jeu</w:t>
+      </w:r>
+    </w:p>
+    <w:p>
+      <w:pPr>
+        <w:pStyle w:val="Paragraphedeliste"/>
+        <w:numPr>
+          <w:ilvl w:val="0"/>
+          <w:numId w:val="1"/>
+        </w:numPr>
+      </w:pPr>
+      <w:r>
+        <w:t>Selon ou le joueur se trouve dans le jeu, il peut déplacer le personnage ou interagir avec les objets</w:t>
+      </w:r>
+      <w:r>
+        <w:t>, en utilisant les touches du clavier</w:t>
+      </w:r>
+    </w:p>
+    <w:p>
+      <w:pPr>
+        <w:pStyle w:val="Paragraphedeliste"/>
+        <w:numPr>
+          <w:ilvl w:val="0"/>
+          <w:numId w:val="1"/>
+        </w:numPr>
+      </w:pPr>
+      <w:r>
+        <w:t>Selon les actions faite</w:t>
+      </w:r>
+      <w:r>
+        <w:t>s</w:t>
+      </w:r>
+      <w:r>
+        <w:t xml:space="preserve"> par le joueur </w:t>
+      </w:r>
+      <w:r>
+        <w:t>l’état du jeu va être modifier (pour pouvoir changer de pièce)</w:t>
+      </w:r>
+    </w:p>
+    <w:p>
+      <w:r>
+        <w:t xml:space="preserve">La méthode </w:t>
+      </w:r>
+      <w:r>
+        <w:t>draw :</w:t>
+      </w:r>
+    </w:p>
+    <w:p>
+      <w:pPr>
+        <w:pStyle w:val="Paragraphedeliste"/>
+        <w:numPr>
+          <w:ilvl w:val="0"/>
+          <w:numId w:val="1"/>
+        </w:numPr>
+      </w:pPr>
+      <w:r>
+        <w:t xml:space="preserve">Selon l’état du jeu </w:t>
+      </w:r>
+      <w:r>
+        <w:t>des fonction seront appelé pour dessiner les différents éléments du jeu</w:t>
+      </w:r>
+      <w:r>
+        <w:t>, le fond changera de couleur</w:t>
+      </w:r>
+    </w:p>
+    <w:p/>
     <w:sectPr>
       <w:pgSz w:w="11906" w:h="16838"/>
       <w:pgMar w:top="1417" w:right="1417" w:bottom="1417" w:left="1417" w:header="708" w:footer="708" w:gutter="0"/>
@@ -79,6 +552,126 @@
     </w:sectPr>
   </w:body>
 </w:document>
+</file>
+
+<file path=word/numbering.xml><?xml version="1.0" encoding="utf-8"?>
+<w:numbering xmlns:wpc="http://schemas.microsoft.com/office/word/2010/wordprocessingCanvas" xmlns:cx="http://schemas.microsoft.com/office/drawing/2014/chartex" xmlns:cx1="http://schemas.microsoft.com/office/drawing/2015/9/8/chartex" xmlns:cx2="http://schemas.microsoft.com/office/drawing/2015/10/21/chartex" xmlns:cx3="http://schemas.microsoft.com/office/drawing/2016/5/9/chartex" xmlns:cx4="http://schemas.microsoft.com/office/drawing/2016/5/10/chartex" xmlns:cx5="http://schemas.microsoft.com/office/drawing/2016/5/11/chartex" xmlns:cx6="http://schemas.microsoft.com/office/drawing/2016/5/12/chartex" xmlns:cx7="http://schemas.microsoft.com/office/drawing/2016/5/13/chartex" xmlns:cx8="http://schemas.microsoft.com/office/drawing/2016/5/14/chartex" xmlns:mc="http://schemas.openxmlformats.org/markup-compatibility/2006" xmlns:aink="http://schemas.microsoft.com/office/drawing/2016/ink" xmlns:am3d="http://schemas.microsoft.com/office/drawing/2017/model3d" xmlns:o="urn:schemas-microsoft-com:office:office" xmlns:oel="http://schemas.microsoft.com/office/2019/extlst" xmlns:r="http://schemas.openxmlformats.org/officeDocument/2006/relationships" xmlns:m="http://schemas.openxmlformats.org/officeDocument/2006/math" xmlns:v="urn:schemas-microsoft-com:vml" xmlns:wp14="http://schemas.microsoft.com/office/word/2010/wordprocessingDrawing" xmlns:wp="http://schemas.openxmlformats.org/drawingml/2006/wordprocessingDrawing" xmlns:w10="urn:schemas-microsoft-com:office:word" xmlns:w="http://schemas.openxmlformats.org/wordprocessingml/2006/main" xmlns:w14="http://schemas.microsoft.com/office/word/2010/wordml" xmlns:w15="http://schemas.microsoft.com/office/word/2012/wordml" xmlns:w16cex="http://schemas.microsoft.com/office/word/2018/wordml/cex" xmlns:w16cid="http://schemas.microsoft.com/office/word/2016/wordml/cid" xmlns:w16="http://schemas.microsoft.com/office/word/2018/wordml" xmlns:w16du="http://schemas.microsoft.com/office/word/2023/wordml/word16du" xmlns:w16sdtdh="http://schemas.microsoft.com/office/word/2020/wordml/sdtdatahash" xmlns:w16sdtfl="http://schemas.microsoft.com/office/word/2024/wordml/sdtformatlock" xmlns:w16se="http://schemas.microsoft.com/office/word/2015/wordml/symex" xmlns:wpg="http://schemas.microsoft.com/office/word/2010/wordprocessingGroup" xmlns:wpi="http://schemas.microsoft.com/office/word/2010/wordprocessingInk" xmlns:wne="http://schemas.microsoft.com/office/word/2006/wordml" xmlns:wps="http://schemas.microsoft.com/office/word/2010/wordprocessingShape" mc:Ignorable="w14 w15 w16se w16cid w16 w16cex w16sdtdh w16sdtfl w16du wp14">
+  <w:abstractNum w:abstractNumId="0" w15:restartNumberingAfterBreak="0">
+    <w:nsid w:val="4CE52D09"/>
+    <w:multiLevelType w:val="hybridMultilevel"/>
+    <w:tmpl w:val="10F273E4"/>
+    <w:lvl w:ilvl="0" w:tplc="389C15A8">
+      <w:numFmt w:val="bullet"/>
+      <w:lvlText w:val="-"/>
+      <w:lvlJc w:val="left"/>
+      <w:pPr>
+        <w:ind w:left="720" w:hanging="360"/>
+      </w:pPr>
+      <w:rPr>
+        <w:rFonts w:ascii="Aptos" w:eastAsiaTheme="minorHAnsi" w:hAnsi="Aptos" w:cstheme="minorBidi" w:hint="default"/>
+      </w:rPr>
+    </w:lvl>
+    <w:lvl w:ilvl="1" w:tplc="040C0003" w:tentative="1">
+      <w:start w:val="1"/>
+      <w:numFmt w:val="bullet"/>
+      <w:lvlText w:val="o"/>
+      <w:lvlJc w:val="left"/>
+      <w:pPr>
+        <w:ind w:left="1440" w:hanging="360"/>
+      </w:pPr>
+      <w:rPr>
+        <w:rFonts w:ascii="Courier New" w:hAnsi="Courier New" w:cs="Courier New" w:hint="default"/>
+      </w:rPr>
+    </w:lvl>
+    <w:lvl w:ilvl="2" w:tplc="040C0005" w:tentative="1">
+      <w:start w:val="1"/>
+      <w:numFmt w:val="bullet"/>
+      <w:lvlText w:val=""/>
+      <w:lvlJc w:val="left"/>
+      <w:pPr>
+        <w:ind w:left="2160" w:hanging="360"/>
+      </w:pPr>
+      <w:rPr>
+        <w:rFonts w:ascii="Wingdings" w:hAnsi="Wingdings" w:hint="default"/>
+      </w:rPr>
+    </w:lvl>
+    <w:lvl w:ilvl="3" w:tplc="040C0001" w:tentative="1">
+      <w:start w:val="1"/>
+      <w:numFmt w:val="bullet"/>
+      <w:lvlText w:val=""/>
+      <w:lvlJc w:val="left"/>
+      <w:pPr>
+        <w:ind w:left="2880" w:hanging="360"/>
+      </w:pPr>
+      <w:rPr>
+        <w:rFonts w:ascii="Symbol" w:hAnsi="Symbol" w:hint="default"/>
+      </w:rPr>
+    </w:lvl>
+    <w:lvl w:ilvl="4" w:tplc="040C0003" w:tentative="1">
+      <w:start w:val="1"/>
+      <w:numFmt w:val="bullet"/>
+      <w:lvlText w:val="o"/>
+      <w:lvlJc w:val="left"/>
+      <w:pPr>
+        <w:ind w:left="3600" w:hanging="360"/>
+      </w:pPr>
+      <w:rPr>
+        <w:rFonts w:ascii="Courier New" w:hAnsi="Courier New" w:cs="Courier New" w:hint="default"/>
+      </w:rPr>
+    </w:lvl>
+    <w:lvl w:ilvl="5" w:tplc="040C0005" w:tentative="1">
+      <w:start w:val="1"/>
+      <w:numFmt w:val="bullet"/>
+      <w:lvlText w:val=""/>
+      <w:lvlJc w:val="left"/>
+      <w:pPr>
+        <w:ind w:left="4320" w:hanging="360"/>
+      </w:pPr>
+      <w:rPr>
+        <w:rFonts w:ascii="Wingdings" w:hAnsi="Wingdings" w:hint="default"/>
+      </w:rPr>
+    </w:lvl>
+    <w:lvl w:ilvl="6" w:tplc="040C0001" w:tentative="1">
+      <w:start w:val="1"/>
+      <w:numFmt w:val="bullet"/>
+      <w:lvlText w:val=""/>
+      <w:lvlJc w:val="left"/>
+      <w:pPr>
+        <w:ind w:left="5040" w:hanging="360"/>
+      </w:pPr>
+      <w:rPr>
+        <w:rFonts w:ascii="Symbol" w:hAnsi="Symbol" w:hint="default"/>
+      </w:rPr>
+    </w:lvl>
+    <w:lvl w:ilvl="7" w:tplc="040C0003" w:tentative="1">
+      <w:start w:val="1"/>
+      <w:numFmt w:val="bullet"/>
+      <w:lvlText w:val="o"/>
+      <w:lvlJc w:val="left"/>
+      <w:pPr>
+        <w:ind w:left="5760" w:hanging="360"/>
+      </w:pPr>
+      <w:rPr>
+        <w:rFonts w:ascii="Courier New" w:hAnsi="Courier New" w:cs="Courier New" w:hint="default"/>
+      </w:rPr>
+    </w:lvl>
+    <w:lvl w:ilvl="8" w:tplc="040C0005" w:tentative="1">
+      <w:start w:val="1"/>
+      <w:numFmt w:val="bullet"/>
+      <w:lvlText w:val=""/>
+      <w:lvlJc w:val="left"/>
+      <w:pPr>
+        <w:ind w:left="6480" w:hanging="360"/>
+      </w:pPr>
+      <w:rPr>
+        <w:rFonts w:ascii="Wingdings" w:hAnsi="Wingdings" w:hint="default"/>
+      </w:rPr>
+    </w:lvl>
+  </w:abstractNum>
+  <w:num w:numId="1" w16cid:durableId="296300987">
+    <w:abstractNumId w:val="0"/>
+  </w:num>
+</w:numbering>
 </file>
 
 <file path=word/styles.xml><?xml version="1.0" encoding="utf-8"?>
@@ -684,7 +1277,6 @@
   <w:style w:type="character" w:default="1" w:styleId="Policepardfaut">
     <w:name w:val="Default Paragraph Font"/>
     <w:uiPriority w:val="1"/>
-    <w:semiHidden/>
     <w:unhideWhenUsed/>
   </w:style>
   <w:style w:type="table" w:default="1" w:styleId="TableauNormal">

</xml_diff>

<commit_message>
j'ai finit toutes les fins, bine avancer la salle 2 et commencé la salle 1
</commit_message>
<xml_diff>
--- a/rapport.docx
+++ b/rapport.docx
@@ -14,7 +14,15 @@
         <w:t xml:space="preserve">Le projet </w:t>
       </w:r>
       <w:r>
-        <w:t xml:space="preserve">est un mini escape game </w:t>
+        <w:t xml:space="preserve">est un mini escape </w:t>
+      </w:r>
+      <w:proofErr w:type="spellStart"/>
+      <w:r>
+        <w:t>game</w:t>
+      </w:r>
+      <w:proofErr w:type="spellEnd"/>
+      <w:r>
+        <w:t xml:space="preserve"> </w:t>
       </w:r>
       <w:r>
         <w:t xml:space="preserve">qui </w:t>
@@ -46,7 +54,15 @@
     </w:p>
     <w:p>
       <w:r>
-        <w:t>Les escapes games sont des</w:t>
+        <w:t xml:space="preserve">Les escapes </w:t>
+      </w:r>
+      <w:proofErr w:type="spellStart"/>
+      <w:r>
+        <w:t>games</w:t>
+      </w:r>
+      <w:proofErr w:type="spellEnd"/>
+      <w:r>
+        <w:t xml:space="preserve"> sont des</w:t>
       </w:r>
       <w:r>
         <w:t xml:space="preserve"> jeux qui permettent de s’amuser tout en faisant fonctionner son cerveau</w:t>
@@ -181,8 +197,13 @@
         <w:t xml:space="preserve">Le langage utilisé est </w:t>
       </w:r>
       <w:r>
-        <w:t>le langage Python et le module Pyxel</w:t>
-      </w:r>
+        <w:t xml:space="preserve">le langage Python et le module </w:t>
+      </w:r>
+      <w:proofErr w:type="spellStart"/>
+      <w:r>
+        <w:t>Pyxel</w:t>
+      </w:r>
+      <w:proofErr w:type="spellEnd"/>
       <w:r>
         <w:t>, pour pouvoir coder un jeu avec une interface graphique</w:t>
       </w:r>
@@ -205,8 +226,13 @@
         <w:t>elle est</w:t>
       </w:r>
       <w:r>
-        <w:t xml:space="preserve"> conseillé pour utiliser le module Pyxel</w:t>
-      </w:r>
+        <w:t xml:space="preserve"> conseillé pour utiliser le module </w:t>
+      </w:r>
+      <w:proofErr w:type="spellStart"/>
+      <w:r>
+        <w:t>Pyxel</w:t>
+      </w:r>
+      <w:proofErr w:type="spellEnd"/>
       <w:r>
         <w:t>). Dans le programme il y a trois méthode</w:t>
       </w:r>
@@ -238,7 +264,15 @@
         <w:t xml:space="preserve"> de lancer les deux autres méthodes</w:t>
       </w:r>
       <w:r>
-        <w:t xml:space="preserve">, la méthode update et la méthode draw. La méthode update met </w:t>
+        <w:t xml:space="preserve">, la méthode update et la méthode </w:t>
+      </w:r>
+      <w:proofErr w:type="spellStart"/>
+      <w:r>
+        <w:t>draw</w:t>
+      </w:r>
+      <w:proofErr w:type="spellEnd"/>
+      <w:r>
+        <w:t xml:space="preserve">. La méthode update met </w:t>
       </w:r>
       <w:r>
         <w:t xml:space="preserve">à jour les différentes variables du jeu et </w:t>
@@ -253,7 +287,15 @@
         <w:t xml:space="preserve"> par le joueur (</w:t>
       </w:r>
       <w:r>
-        <w:t xml:space="preserve">ex : appuyer sur une touche). La méthode draw </w:t>
+        <w:t xml:space="preserve">ex : appuyer sur une touche). La méthode </w:t>
+      </w:r>
+      <w:proofErr w:type="spellStart"/>
+      <w:r>
+        <w:t>draw</w:t>
+      </w:r>
+      <w:proofErr w:type="spellEnd"/>
+      <w:r>
+        <w:t xml:space="preserve"> </w:t>
       </w:r>
       <w:r>
         <w:t>va s’occuper de toute la partie graphique, en dessinant tou</w:t>
@@ -321,7 +363,17 @@
         </w:numPr>
       </w:pPr>
       <w:r>
-        <w:t>Crée un attribut qui contient l’état du jeu (le moment ou se trouve le joueur dans le jeu)</w:t>
+        <w:t xml:space="preserve">Crée un attribut qui contient l’état du jeu (le moment </w:t>
+      </w:r>
+      <w:proofErr w:type="spellStart"/>
+      <w:proofErr w:type="gramStart"/>
+      <w:r>
+        <w:t>ou</w:t>
+      </w:r>
+      <w:proofErr w:type="spellEnd"/>
+      <w:proofErr w:type="gramEnd"/>
+      <w:r>
+        <w:t xml:space="preserve"> se trouve le joueur dans le jeu)</w:t>
       </w:r>
     </w:p>
     <w:p>
@@ -408,7 +460,17 @@
         <w:t xml:space="preserve">, </w:t>
       </w:r>
       <w:r>
-        <w:t>en premier il est créer avec un tableau de tableau qui contient</w:t>
+        <w:t xml:space="preserve">en premier il est </w:t>
+      </w:r>
+      <w:proofErr w:type="spellStart"/>
+      <w:proofErr w:type="gramStart"/>
+      <w:r>
+        <w:t>créer</w:t>
+      </w:r>
+      <w:proofErr w:type="spellEnd"/>
+      <w:proofErr w:type="gramEnd"/>
+      <w:r>
+        <w:t xml:space="preserve"> avec un tableau de tableau qui contient</w:t>
       </w:r>
       <w:r>
         <w:t xml:space="preserve"> des couples </w:t>
@@ -420,7 +482,15 @@
         <w:t xml:space="preserve">’il y a une case ou un trou et le nombre </w:t>
       </w:r>
       <w:r>
-        <w:t xml:space="preserve">de fois ou elles se trouvent à </w:t>
+        <w:t xml:space="preserve">de fois </w:t>
+      </w:r>
+      <w:proofErr w:type="spellStart"/>
+      <w:r>
+        <w:t>ou</w:t>
+      </w:r>
+      <w:proofErr w:type="spellEnd"/>
+      <w:r>
+        <w:t xml:space="preserve"> elles se trouvent à </w:t>
       </w:r>
       <w:r>
         <w:t>côté. Ensuite une boucle s’occupe de le transformer en tableau de tableau contentant qui des 0 et des 1</w:t>
@@ -521,8 +591,13 @@
       <w:r>
         <w:t xml:space="preserve">La méthode </w:t>
       </w:r>
-      <w:r>
-        <w:t>draw :</w:t>
+      <w:proofErr w:type="spellStart"/>
+      <w:r>
+        <w:t>draw</w:t>
+      </w:r>
+      <w:proofErr w:type="spellEnd"/>
+      <w:r>
+        <w:t> :</w:t>
       </w:r>
     </w:p>
     <w:p>
@@ -543,6 +618,77 @@
         <w:t>, le fond changera de couleur</w:t>
       </w:r>
     </w:p>
+    <w:p/>
+    <w:p>
+      <w:r>
+        <w:t>Manuel d</w:t>
+      </w:r>
+      <w:r>
+        <w:t>’utilisation :</w:t>
+      </w:r>
+    </w:p>
+    <w:p>
+      <w:r>
+        <w:t xml:space="preserve">-les flèches de direction : </w:t>
+      </w:r>
+      <w:r>
+        <w:t>utile pour déplacer le personnage (gauche / droite, haut / bas)</w:t>
+      </w:r>
+    </w:p>
+    <w:p>
+      <w:r>
+        <w:t>-la touche entrée</w:t>
+      </w:r>
+      <w:r>
+        <w:t> : permet d’interagir avec les objets</w:t>
+      </w:r>
+    </w:p>
+    <w:p>
+      <w:r>
+        <w:t>-la touche retour en arrière (effacer)</w:t>
+      </w:r>
+      <w:r>
+        <w:t xml:space="preserve"> : permet de revenir en arrière </w:t>
+      </w:r>
+      <w:r>
+        <w:t xml:space="preserve">lors des décisions ou d’effacer un </w:t>
+      </w:r>
+      <w:r>
+        <w:t>chiffre</w:t>
+      </w:r>
+      <w:r>
+        <w:t xml:space="preserve"> quand on saisit un code</w:t>
+      </w:r>
+    </w:p>
+    <w:p>
+      <w:r>
+        <w:t xml:space="preserve">-les chiffres </w:t>
+      </w:r>
+      <w:r>
+        <w:t xml:space="preserve">du clavier numérique : permettent </w:t>
+      </w:r>
+      <w:r>
+        <w:t>de saisir les codes</w:t>
+      </w:r>
+    </w:p>
+    <w:p>
+      <w:r>
+        <w:t xml:space="preserve">-la touche échap : </w:t>
+      </w:r>
+      <w:r>
+        <w:t xml:space="preserve">pour fermer la fenêtre une fois qu’on </w:t>
+      </w:r>
+      <w:proofErr w:type="spellStart"/>
+      <w:r>
+        <w:t>à</w:t>
+      </w:r>
+      <w:proofErr w:type="spellEnd"/>
+      <w:r>
+        <w:t xml:space="preserve"> fini</w:t>
+      </w:r>
+    </w:p>
+    <w:p/>
+    <w:p/>
     <w:p/>
     <w:sectPr>
       <w:pgSz w:w="11906" w:h="16838"/>
@@ -1277,6 +1423,7 @@
   <w:style w:type="character" w:default="1" w:styleId="Policepardfaut">
     <w:name w:val="Default Paragraph Font"/>
     <w:uiPriority w:val="1"/>
+    <w:semiHidden/>
     <w:unhideWhenUsed/>
   </w:style>
   <w:style w:type="table" w:default="1" w:styleId="TableauNormal">

</xml_diff>

<commit_message>
le perso peut récuperer la clé et ouvrir le coffre, j'ai aussi fait quelque petite modification
</commit_message>
<xml_diff>
--- a/rapport.docx
+++ b/rapport.docx
@@ -14,225 +14,226 @@
         <w:t xml:space="preserve">Le projet </w:t>
       </w:r>
       <w:r>
-        <w:t xml:space="preserve">est un mini escape </w:t>
-      </w:r>
-      <w:proofErr w:type="spellStart"/>
-      <w:r>
-        <w:t>game</w:t>
-      </w:r>
-      <w:proofErr w:type="spellEnd"/>
+        <w:t xml:space="preserve">est un mini escape game </w:t>
+      </w:r>
+      <w:r>
+        <w:t xml:space="preserve">qui </w:t>
+      </w:r>
+      <w:r>
+        <w:t>se</w:t>
+      </w:r>
+      <w:r>
+        <w:t xml:space="preserve"> passe dans un château, le joueur rentre dans le château </w:t>
+      </w:r>
+      <w:r>
+        <w:t xml:space="preserve">sans savoir ce qui l’attend. Le joueur </w:t>
+      </w:r>
+      <w:r>
+        <w:t>a</w:t>
+      </w:r>
+      <w:r>
+        <w:t xml:space="preserve"> pour but de sortir du château</w:t>
+      </w:r>
+      <w:r>
+        <w:t>, en évitant les pièges et en essayant de découvrir l’histoire du château</w:t>
+      </w:r>
+      <w:r>
+        <w:t xml:space="preserve"> et de ses habitants</w:t>
+      </w:r>
+      <w:r>
+        <w:t xml:space="preserve">. </w:t>
+      </w:r>
+    </w:p>
+    <w:p>
+      <w:r>
+        <w:t>Les escapes games sont des</w:t>
+      </w:r>
+      <w:r>
+        <w:t xml:space="preserve"> jeux qui permettent de s’amuser tout en faisant fonctionner son cerveau</w:t>
+      </w:r>
+      <w:r>
+        <w:t xml:space="preserve">, c’est également </w:t>
+      </w:r>
+      <w:r>
+        <w:t>un moyen</w:t>
+      </w:r>
+      <w:r>
+        <w:t xml:space="preserve"> pour passer du bon temps en famille ou entre amis.</w:t>
+      </w:r>
+      <w:r>
+        <w:t xml:space="preserve"> C’est un moyen de </w:t>
+      </w:r>
+      <w:r>
+        <w:t>se</w:t>
+      </w:r>
+      <w:r>
+        <w:t xml:space="preserve"> plonger pendant </w:t>
+      </w:r>
+      <w:r>
+        <w:t>quelques instants</w:t>
+      </w:r>
+      <w:r>
+        <w:t xml:space="preserve"> dans un univers </w:t>
+      </w:r>
+      <w:r>
+        <w:t>hors du temps</w:t>
+      </w:r>
+      <w:r>
+        <w:t>.</w:t>
+      </w:r>
+    </w:p>
+    <w:p>
+      <w:r>
+        <w:t>Dans ce jeu</w:t>
+      </w:r>
+      <w:r>
+        <w:t>, le joueur interprètera le rôle du personnage principal</w:t>
+      </w:r>
+      <w:r>
+        <w:t xml:space="preserve">. Ce personnage a décidé de s’aventurer </w:t>
+      </w:r>
+      <w:r>
+        <w:t xml:space="preserve">au fin fond de la </w:t>
+      </w:r>
+      <w:r>
+        <w:t>forêt</w:t>
+      </w:r>
+      <w:r>
+        <w:t xml:space="preserve"> noire (en Allemagne), </w:t>
+      </w:r>
+      <w:r>
+        <w:t>après une longue promenade, extenué et perdu, il trouve un château et décide d’y passer la nuit.</w:t>
+      </w:r>
+    </w:p>
+    <w:p>
+      <w:r>
+        <w:t xml:space="preserve">Au début une petite </w:t>
+      </w:r>
+      <w:r>
+        <w:t xml:space="preserve">vidéo </w:t>
+      </w:r>
+      <w:r>
+        <w:t>se</w:t>
+      </w:r>
+      <w:r>
+        <w:t xml:space="preserve"> lancera</w:t>
+      </w:r>
+      <w:r>
+        <w:t xml:space="preserve">, on y voit le titre </w:t>
+      </w:r>
+      <w:r>
+        <w:t xml:space="preserve">du jeu, puis un petit texte qui </w:t>
+      </w:r>
+      <w:r>
+        <w:t xml:space="preserve">commence l’histoire, ensuite on voit une image du château. </w:t>
+      </w:r>
+      <w:r>
+        <w:t>Ensuite c’est au joueur d</w:t>
+      </w:r>
+      <w:r>
+        <w:t>’entrer dans le château</w:t>
+      </w:r>
+      <w:r>
+        <w:t xml:space="preserve">, </w:t>
+      </w:r>
+      <w:r>
+        <w:t>s’il</w:t>
+      </w:r>
+      <w:r>
+        <w:t xml:space="preserve"> a envie il peut décider de </w:t>
+      </w:r>
+      <w:r>
+        <w:t xml:space="preserve">ne pas entrer dans le château. </w:t>
+      </w:r>
+      <w:r>
+        <w:t>Si le joueur rentre dans le château, une vidéo se lance, on y voit le personnage entrer dans le château, puis il finit en prison. Le joueur devra réussir à sortir de la prison</w:t>
+      </w:r>
+      <w:r>
+        <w:t xml:space="preserve"> du château</w:t>
+      </w:r>
+      <w:r>
+        <w:t xml:space="preserve">. Une fois sorti, il se retrouvera dans un long couloir </w:t>
+      </w:r>
+      <w:r>
+        <w:t xml:space="preserve">avec trois pièces, </w:t>
+      </w:r>
+      <w:r>
+        <w:t>o</w:t>
+      </w:r>
+      <w:r>
+        <w:t>ù</w:t>
+      </w:r>
+      <w:r>
+        <w:t xml:space="preserve"> il devra trouver des indices et éviter de </w:t>
+      </w:r>
+      <w:r>
+        <w:t xml:space="preserve">mourir. Il y a </w:t>
+      </w:r>
+      <w:r>
+        <w:t>plusieurs fins possibles</w:t>
+      </w:r>
+      <w:r>
+        <w:t xml:space="preserve">, </w:t>
+      </w:r>
+      <w:r>
+        <w:t xml:space="preserve">qui sont </w:t>
+      </w:r>
+      <w:r>
+        <w:t>plus ou moins heureuse</w:t>
+      </w:r>
+      <w:r>
+        <w:t>.</w:t>
+      </w:r>
+    </w:p>
+    <w:p>
+      <w:r>
+        <w:t xml:space="preserve">Le langage utilisé est </w:t>
+      </w:r>
+      <w:r>
+        <w:t>le langage Python et le module Pyxel</w:t>
+      </w:r>
+      <w:r>
+        <w:t>, pour pouvoir coder un jeu avec une interface graphique</w:t>
+      </w:r>
+      <w:r>
+        <w:t xml:space="preserve"> o</w:t>
+      </w:r>
+      <w:r>
+        <w:t>ù</w:t>
+      </w:r>
+      <w:r>
+        <w:t xml:space="preserve"> le joueur peut facilement interagir.</w:t>
+      </w:r>
       <w:r>
         <w:t xml:space="preserve"> </w:t>
       </w:r>
       <w:r>
-        <w:t xml:space="preserve">qui </w:t>
-      </w:r>
-      <w:r>
-        <w:t>se</w:t>
-      </w:r>
-      <w:r>
-        <w:t xml:space="preserve"> passe dans un château, le joueur rentre dans le château </w:t>
-      </w:r>
-      <w:r>
-        <w:t xml:space="preserve">sans savoir ce qui l’attend. Le joueur </w:t>
-      </w:r>
-      <w:r>
-        <w:t>a</w:t>
-      </w:r>
-      <w:r>
-        <w:t xml:space="preserve"> pour but de sortir du château</w:t>
-      </w:r>
-      <w:r>
-        <w:t>, en évitant les pièges et en essayant de découvrir l’histoire du château</w:t>
-      </w:r>
-      <w:r>
-        <w:t xml:space="preserve"> et de ses habitants</w:t>
-      </w:r>
-      <w:r>
-        <w:t xml:space="preserve">. </w:t>
-      </w:r>
-    </w:p>
-    <w:p>
-      <w:r>
-        <w:t xml:space="preserve">Les escapes </w:t>
-      </w:r>
-      <w:proofErr w:type="spellStart"/>
-      <w:r>
-        <w:t>games</w:t>
-      </w:r>
-      <w:proofErr w:type="spellEnd"/>
-      <w:r>
-        <w:t xml:space="preserve"> sont des</w:t>
-      </w:r>
-      <w:r>
-        <w:t xml:space="preserve"> jeux qui permettent de s’amuser tout en faisant fonctionner son cerveau</w:t>
-      </w:r>
-      <w:r>
-        <w:t xml:space="preserve">, c’est également </w:t>
-      </w:r>
-      <w:r>
-        <w:t>un moyen</w:t>
-      </w:r>
-      <w:r>
-        <w:t xml:space="preserve"> pour passer du bon temps en famille ou entre amis.</w:t>
-      </w:r>
-      <w:r>
-        <w:t xml:space="preserve"> C’est un moyen de </w:t>
-      </w:r>
-      <w:r>
-        <w:t>se</w:t>
-      </w:r>
-      <w:r>
-        <w:t xml:space="preserve"> plonger pendant </w:t>
-      </w:r>
-      <w:r>
-        <w:t>quelques instants</w:t>
-      </w:r>
-      <w:r>
-        <w:t xml:space="preserve"> dans un univers </w:t>
-      </w:r>
-      <w:r>
-        <w:t>hors du temps</w:t>
-      </w:r>
-      <w:r>
-        <w:t>.</w:t>
-      </w:r>
-    </w:p>
-    <w:p>
-      <w:r>
-        <w:t>Dans ce jeu</w:t>
-      </w:r>
-      <w:r>
-        <w:t>, le joueur interprètera le rôle du personnage principal</w:t>
-      </w:r>
-      <w:r>
-        <w:t xml:space="preserve">. Ce personnage a décidé de s’aventurer </w:t>
-      </w:r>
-      <w:r>
-        <w:t xml:space="preserve">au fin fond de la </w:t>
-      </w:r>
-      <w:r>
-        <w:t>forêt</w:t>
-      </w:r>
-      <w:r>
-        <w:t xml:space="preserve"> noire (en Allemagne), </w:t>
-      </w:r>
-      <w:r>
-        <w:t>après une longue promenade, extenué et perdu, il trouve un château et décide d’y passer la nuit.</w:t>
-      </w:r>
-    </w:p>
-    <w:p>
-      <w:r>
-        <w:t xml:space="preserve">Au début une petite </w:t>
-      </w:r>
-      <w:r>
-        <w:t xml:space="preserve">vidéo </w:t>
-      </w:r>
-      <w:r>
-        <w:t>se</w:t>
-      </w:r>
-      <w:r>
-        <w:t xml:space="preserve"> lancera</w:t>
-      </w:r>
-      <w:r>
-        <w:t xml:space="preserve">, on y voit le titre </w:t>
-      </w:r>
-      <w:r>
-        <w:t xml:space="preserve">du jeu, puis un petit texte qui </w:t>
-      </w:r>
-      <w:r>
-        <w:t xml:space="preserve">commence l’histoire, ensuite on voit une image du château. </w:t>
-      </w:r>
-      <w:r>
-        <w:t>Ensuite c’est au joueur d</w:t>
-      </w:r>
-      <w:r>
-        <w:t>’entrer dans le château</w:t>
-      </w:r>
-      <w:r>
-        <w:t xml:space="preserve">, </w:t>
-      </w:r>
-      <w:r>
-        <w:t>s’il</w:t>
-      </w:r>
-      <w:r>
-        <w:t xml:space="preserve"> a envie il peut décider de </w:t>
-      </w:r>
-      <w:r>
-        <w:t xml:space="preserve">ne pas entrer dans le château. </w:t>
-      </w:r>
-      <w:r>
-        <w:t>Si le joueur rentre dans le château, une vidéo se lance, on y voit le personnage entrer dans le château, puis il finit en prison. Le joueur devra réussir à sortir de la prison</w:t>
-      </w:r>
-      <w:r>
-        <w:t xml:space="preserve">. Une fois sorti, il se retrouvera dans un long couloir </w:t>
-      </w:r>
-      <w:r>
-        <w:t xml:space="preserve">avec trois pièces, </w:t>
-      </w:r>
-      <w:r>
-        <w:t xml:space="preserve">ou il devra trouver des indices et éviter de </w:t>
-      </w:r>
-      <w:r>
-        <w:t xml:space="preserve">mourir. Il y a </w:t>
-      </w:r>
-      <w:r>
-        <w:t>plusieurs fins possibles</w:t>
-      </w:r>
-      <w:r>
-        <w:t xml:space="preserve">, </w:t>
-      </w:r>
-      <w:r>
-        <w:t xml:space="preserve">qui sont </w:t>
-      </w:r>
-      <w:r>
-        <w:t>plus ou moins heureuse</w:t>
-      </w:r>
-      <w:r>
-        <w:t>.</w:t>
-      </w:r>
-    </w:p>
-    <w:p>
-      <w:r>
-        <w:t xml:space="preserve">Le langage utilisé est </w:t>
-      </w:r>
-      <w:r>
-        <w:t xml:space="preserve">le langage Python et le module </w:t>
-      </w:r>
-      <w:proofErr w:type="spellStart"/>
-      <w:r>
-        <w:t>Pyxel</w:t>
-      </w:r>
-      <w:proofErr w:type="spellEnd"/>
-      <w:r>
-        <w:t>, pour pouvoir coder un jeu avec une interface graphique</w:t>
-      </w:r>
-      <w:r>
-        <w:t xml:space="preserve"> ou le joueur peut facilement interagir.</w:t>
-      </w:r>
-      <w:r>
-        <w:t xml:space="preserve"> </w:t>
-      </w:r>
-      <w:r>
         <w:t>L</w:t>
       </w:r>
       <w:r>
         <w:t>e programme</w:t>
       </w:r>
       <w:r>
-        <w:t xml:space="preserve"> utilise la programmation orienté objet (</w:t>
+        <w:t xml:space="preserve"> utilise la programmation orienté</w:t>
+      </w:r>
+      <w:r>
+        <w:t>e</w:t>
+      </w:r>
+      <w:r>
+        <w:t xml:space="preserve"> objet (</w:t>
       </w:r>
       <w:r>
         <w:t>elle est</w:t>
       </w:r>
       <w:r>
-        <w:t xml:space="preserve"> conseillé pour utiliser le module </w:t>
-      </w:r>
-      <w:proofErr w:type="spellStart"/>
-      <w:r>
-        <w:t>Pyxel</w:t>
-      </w:r>
-      <w:proofErr w:type="spellEnd"/>
+        <w:t xml:space="preserve"> conseillé</w:t>
+      </w:r>
+      <w:r>
+        <w:t>e</w:t>
+      </w:r>
+      <w:r>
+        <w:t xml:space="preserve"> pour utiliser le module Pyxel</w:t>
+      </w:r>
       <w:r>
         <w:t>). Dans le programme il y a trois méthode</w:t>
       </w:r>
@@ -264,15 +265,7 @@
         <w:t xml:space="preserve"> de lancer les deux autres méthodes</w:t>
       </w:r>
       <w:r>
-        <w:t xml:space="preserve">, la méthode update et la méthode </w:t>
-      </w:r>
-      <w:proofErr w:type="spellStart"/>
-      <w:r>
-        <w:t>draw</w:t>
-      </w:r>
-      <w:proofErr w:type="spellEnd"/>
-      <w:r>
-        <w:t xml:space="preserve">. La méthode update met </w:t>
+        <w:t xml:space="preserve">, la méthode update et la méthode draw. La méthode update met </w:t>
       </w:r>
       <w:r>
         <w:t xml:space="preserve">à jour les différentes variables du jeu et </w:t>
@@ -287,15 +280,7 @@
         <w:t xml:space="preserve"> par le joueur (</w:t>
       </w:r>
       <w:r>
-        <w:t xml:space="preserve">ex : appuyer sur une touche). La méthode </w:t>
-      </w:r>
-      <w:proofErr w:type="spellStart"/>
-      <w:r>
-        <w:t>draw</w:t>
-      </w:r>
-      <w:proofErr w:type="spellEnd"/>
-      <w:r>
-        <w:t xml:space="preserve"> </w:t>
+        <w:t xml:space="preserve">ex : appuyer sur une touche). La méthode draw </w:t>
       </w:r>
       <w:r>
         <w:t>va s’occuper de toute la partie graphique, en dessinant tou</w:t>
@@ -363,17 +348,7 @@
         </w:numPr>
       </w:pPr>
       <w:r>
-        <w:t xml:space="preserve">Crée un attribut qui contient l’état du jeu (le moment </w:t>
-      </w:r>
-      <w:proofErr w:type="spellStart"/>
-      <w:proofErr w:type="gramStart"/>
-      <w:r>
-        <w:t>ou</w:t>
-      </w:r>
-      <w:proofErr w:type="spellEnd"/>
-      <w:proofErr w:type="gramEnd"/>
-      <w:r>
-        <w:t xml:space="preserve"> se trouve le joueur dans le jeu)</w:t>
+        <w:t>Crée un attribut qui contient l’état du jeu (le moment ou se trouve le joueur dans le jeu)</w:t>
       </w:r>
     </w:p>
     <w:p>
@@ -460,17 +435,7 @@
         <w:t xml:space="preserve">, </w:t>
       </w:r>
       <w:r>
-        <w:t xml:space="preserve">en premier il est </w:t>
-      </w:r>
-      <w:proofErr w:type="spellStart"/>
-      <w:proofErr w:type="gramStart"/>
-      <w:r>
-        <w:t>créer</w:t>
-      </w:r>
-      <w:proofErr w:type="spellEnd"/>
-      <w:proofErr w:type="gramEnd"/>
-      <w:r>
-        <w:t xml:space="preserve"> avec un tableau de tableau qui contient</w:t>
+        <w:t>en premier il est créer avec un tableau de tableau qui contient</w:t>
       </w:r>
       <w:r>
         <w:t xml:space="preserve"> des couples </w:t>
@@ -484,11 +449,9 @@
       <w:r>
         <w:t xml:space="preserve">de fois </w:t>
       </w:r>
-      <w:proofErr w:type="spellStart"/>
-      <w:r>
-        <w:t>ou</w:t>
-      </w:r>
-      <w:proofErr w:type="spellEnd"/>
+      <w:r>
+        <w:t>où</w:t>
+      </w:r>
       <w:r>
         <w:t xml:space="preserve"> elles se trouvent à </w:t>
       </w:r>
@@ -591,13 +554,8 @@
       <w:r>
         <w:t xml:space="preserve">La méthode </w:t>
       </w:r>
-      <w:proofErr w:type="spellStart"/>
-      <w:r>
-        <w:t>draw</w:t>
-      </w:r>
-      <w:proofErr w:type="spellEnd"/>
-      <w:r>
-        <w:t> :</w:t>
+      <w:r>
+        <w:t>draw :</w:t>
       </w:r>
     </w:p>
     <w:p>
@@ -678,11 +636,9 @@
       <w:r>
         <w:t xml:space="preserve">pour fermer la fenêtre une fois qu’on </w:t>
       </w:r>
-      <w:proofErr w:type="spellStart"/>
-      <w:r>
-        <w:t>à</w:t>
-      </w:r>
-      <w:proofErr w:type="spellEnd"/>
+      <w:r>
+        <w:t>a</w:t>
+      </w:r>
       <w:r>
         <w:t xml:space="preserve"> fini</w:t>
       </w:r>

</xml_diff>

<commit_message>
codage de la fin, puls corréction de petit bug
</commit_message>
<xml_diff>
--- a/rapport.docx
+++ b/rapport.docx
@@ -14,7 +14,15 @@
         <w:t xml:space="preserve">Le projet </w:t>
       </w:r>
       <w:r>
-        <w:t xml:space="preserve">est un mini escape game </w:t>
+        <w:t xml:space="preserve">est un mini escape </w:t>
+      </w:r>
+      <w:proofErr w:type="spellStart"/>
+      <w:r>
+        <w:t>game</w:t>
+      </w:r>
+      <w:proofErr w:type="spellEnd"/>
+      <w:r>
+        <w:t xml:space="preserve"> </w:t>
       </w:r>
       <w:r>
         <w:t xml:space="preserve">qui </w:t>
@@ -46,7 +54,15 @@
     </w:p>
     <w:p>
       <w:r>
-        <w:t>Les escapes games sont des</w:t>
+        <w:t xml:space="preserve">Les escapes </w:t>
+      </w:r>
+      <w:proofErr w:type="spellStart"/>
+      <w:r>
+        <w:t>games</w:t>
+      </w:r>
+      <w:proofErr w:type="spellEnd"/>
+      <w:r>
+        <w:t xml:space="preserve"> sont des</w:t>
       </w:r>
       <w:r>
         <w:t xml:space="preserve"> jeux qui permettent de s’amuser tout en faisant fonctionner son cerveau</w:t>
@@ -190,8 +206,13 @@
         <w:t xml:space="preserve">Le langage utilisé est </w:t>
       </w:r>
       <w:r>
-        <w:t>le langage Python et le module Pyxel</w:t>
-      </w:r>
+        <w:t xml:space="preserve">le langage Python et le module </w:t>
+      </w:r>
+      <w:proofErr w:type="spellStart"/>
+      <w:r>
+        <w:t>Pyxel</w:t>
+      </w:r>
+      <w:proofErr w:type="spellEnd"/>
       <w:r>
         <w:t>, pour pouvoir coder un jeu avec une interface graphique</w:t>
       </w:r>
@@ -232,8 +253,13 @@
         <w:t>e</w:t>
       </w:r>
       <w:r>
-        <w:t xml:space="preserve"> pour utiliser le module Pyxel</w:t>
-      </w:r>
+        <w:t xml:space="preserve"> pour utiliser le module </w:t>
+      </w:r>
+      <w:proofErr w:type="spellStart"/>
+      <w:r>
+        <w:t>Pyxel</w:t>
+      </w:r>
+      <w:proofErr w:type="spellEnd"/>
       <w:r>
         <w:t>). Dans le programme il y a trois méthode</w:t>
       </w:r>
@@ -265,7 +291,15 @@
         <w:t xml:space="preserve"> de lancer les deux autres méthodes</w:t>
       </w:r>
       <w:r>
-        <w:t xml:space="preserve">, la méthode update et la méthode draw. La méthode update met </w:t>
+        <w:t xml:space="preserve">, la méthode update et la méthode </w:t>
+      </w:r>
+      <w:proofErr w:type="spellStart"/>
+      <w:r>
+        <w:t>draw</w:t>
+      </w:r>
+      <w:proofErr w:type="spellEnd"/>
+      <w:r>
+        <w:t xml:space="preserve">. La méthode update met </w:t>
       </w:r>
       <w:r>
         <w:t xml:space="preserve">à jour les différentes variables du jeu et </w:t>
@@ -280,7 +314,15 @@
         <w:t xml:space="preserve"> par le joueur (</w:t>
       </w:r>
       <w:r>
-        <w:t xml:space="preserve">ex : appuyer sur une touche). La méthode draw </w:t>
+        <w:t xml:space="preserve">ex : appuyer sur une touche). La méthode </w:t>
+      </w:r>
+      <w:proofErr w:type="spellStart"/>
+      <w:r>
+        <w:t>draw</w:t>
+      </w:r>
+      <w:proofErr w:type="spellEnd"/>
+      <w:r>
+        <w:t xml:space="preserve"> </w:t>
       </w:r>
       <w:r>
         <w:t>va s’occuper de toute la partie graphique, en dessinant tou</w:t>
@@ -348,7 +390,17 @@
         </w:numPr>
       </w:pPr>
       <w:r>
-        <w:t>Crée un attribut qui contient l’état du jeu (le moment ou se trouve le joueur dans le jeu)</w:t>
+        <w:t xml:space="preserve">Crée un attribut qui contient l’état du jeu (le moment </w:t>
+      </w:r>
+      <w:proofErr w:type="spellStart"/>
+      <w:proofErr w:type="gramStart"/>
+      <w:r>
+        <w:t>ou</w:t>
+      </w:r>
+      <w:proofErr w:type="spellEnd"/>
+      <w:proofErr w:type="gramEnd"/>
+      <w:r>
+        <w:t xml:space="preserve"> se trouve le joueur dans le jeu)</w:t>
       </w:r>
     </w:p>
     <w:p>
@@ -435,7 +487,17 @@
         <w:t xml:space="preserve">, </w:t>
       </w:r>
       <w:r>
-        <w:t>en premier il est créer avec un tableau de tableau qui contient</w:t>
+        <w:t xml:space="preserve">en premier il est </w:t>
+      </w:r>
+      <w:proofErr w:type="spellStart"/>
+      <w:proofErr w:type="gramStart"/>
+      <w:r>
+        <w:t>créer</w:t>
+      </w:r>
+      <w:proofErr w:type="spellEnd"/>
+      <w:proofErr w:type="gramEnd"/>
+      <w:r>
+        <w:t xml:space="preserve"> avec un tableau de tableau qui contient</w:t>
       </w:r>
       <w:r>
         <w:t xml:space="preserve"> des couples </w:t>
@@ -554,8 +616,13 @@
       <w:r>
         <w:t xml:space="preserve">La méthode </w:t>
       </w:r>
-      <w:r>
-        <w:t>draw :</w:t>
+      <w:proofErr w:type="spellStart"/>
+      <w:r>
+        <w:t>draw</w:t>
+      </w:r>
+      <w:proofErr w:type="spellEnd"/>
+      <w:r>
+        <w:t> :</w:t>
       </w:r>
     </w:p>
     <w:p>

</xml_diff>

<commit_message>
J'ai bien avancé sur le rapport
</commit_message>
<xml_diff>
--- a/rapport.docx
+++ b/rapport.docx
@@ -8,194 +8,343 @@
         <w:t>Rapport NSI</w:t>
       </w:r>
     </w:p>
+    <w:p>
+      <w:r>
+        <w:t>Introduction :</w:t>
+      </w:r>
+    </w:p>
+    <w:p>
+      <w:r>
+        <w:t xml:space="preserve">Le projet </w:t>
+      </w:r>
+      <w:r>
+        <w:t xml:space="preserve">est un mini escape game </w:t>
+      </w:r>
+      <w:r>
+        <w:t xml:space="preserve">qui </w:t>
+      </w:r>
+      <w:r>
+        <w:t>se</w:t>
+      </w:r>
+      <w:r>
+        <w:t xml:space="preserve"> passe dans un château, le joueur entre dans le château </w:t>
+      </w:r>
+      <w:r>
+        <w:t xml:space="preserve">sans savoir ce qui l’attend. Le joueur </w:t>
+      </w:r>
+      <w:r>
+        <w:t>a</w:t>
+      </w:r>
+      <w:r>
+        <w:t xml:space="preserve"> pour but de sortir du château</w:t>
+      </w:r>
+      <w:r>
+        <w:t>, en évitant les pièges et en essayant de découvrir l’histoire du château</w:t>
+      </w:r>
+      <w:r>
+        <w:t xml:space="preserve"> et de ses habitants</w:t>
+      </w:r>
+      <w:r>
+        <w:t xml:space="preserve">. </w:t>
+      </w:r>
+    </w:p>
+    <w:p>
+      <w:r>
+        <w:t>Les escapes games sont des</w:t>
+      </w:r>
+      <w:r>
+        <w:t xml:space="preserve"> jeux qui permettent de s’amuser tout en faisant fonctionner son cerveau</w:t>
+      </w:r>
+      <w:r>
+        <w:t xml:space="preserve">, c’est également </w:t>
+      </w:r>
+      <w:r>
+        <w:t>un moyen</w:t>
+      </w:r>
+      <w:r>
+        <w:t xml:space="preserve"> pour passer du bon temps en famille ou entre amis.</w:t>
+      </w:r>
+      <w:r>
+        <w:t xml:space="preserve"> C’est un moyen de </w:t>
+      </w:r>
+      <w:r>
+        <w:t>se</w:t>
+      </w:r>
+      <w:r>
+        <w:t xml:space="preserve"> plonger pendant </w:t>
+      </w:r>
+      <w:r>
+        <w:t>quelques instants</w:t>
+      </w:r>
+      <w:r>
+        <w:t xml:space="preserve"> dans un univers </w:t>
+      </w:r>
+      <w:r>
+        <w:t>hors du temps</w:t>
+      </w:r>
+      <w:r>
+        <w:t>.</w:t>
+      </w:r>
+    </w:p>
+    <w:p>
+      <w:r>
+        <w:t>Dans ce jeu</w:t>
+      </w:r>
+      <w:r>
+        <w:t>, le joueur interprètera le rôle du personnage principal</w:t>
+      </w:r>
+      <w:r>
+        <w:t xml:space="preserve">. Ce personnage a décidé de s’aventurer </w:t>
+      </w:r>
+      <w:r>
+        <w:t xml:space="preserve">au fin fond de la </w:t>
+      </w:r>
+      <w:r>
+        <w:t>forêt</w:t>
+      </w:r>
+      <w:r>
+        <w:t xml:space="preserve"> noire (en Allemagne), </w:t>
+      </w:r>
+      <w:r>
+        <w:t>après une longue promenade, extenué et perdu, il trouve un château et décide d’y passer la nuit.</w:t>
+      </w:r>
+    </w:p>
     <w:p/>
     <w:p>
       <w:r>
-        <w:t xml:space="preserve">Le projet </w:t>
-      </w:r>
-      <w:r>
-        <w:t xml:space="preserve">est un mini escape </w:t>
-      </w:r>
-      <w:proofErr w:type="spellStart"/>
-      <w:r>
-        <w:t>game</w:t>
-      </w:r>
-      <w:proofErr w:type="spellEnd"/>
+        <w:t>Cahier des charges :</w:t>
+      </w:r>
+    </w:p>
+    <w:p>
+      <w:r>
+        <w:t xml:space="preserve">Au début une petite </w:t>
+      </w:r>
+      <w:r>
+        <w:t xml:space="preserve">vidéo </w:t>
+      </w:r>
+      <w:r>
+        <w:t>se</w:t>
+      </w:r>
+      <w:r>
+        <w:t xml:space="preserve"> lancera</w:t>
+      </w:r>
+      <w:r>
+        <w:t xml:space="preserve">, on y voit le titre </w:t>
+      </w:r>
+      <w:r>
+        <w:t xml:space="preserve">du jeu, puis un petit texte qui </w:t>
+      </w:r>
+      <w:r>
+        <w:t xml:space="preserve">commence l’histoire, ensuite on voit une image du château. </w:t>
+      </w:r>
+      <w:r>
+        <w:t>Ensuite c’est au joueur d</w:t>
+      </w:r>
+      <w:r>
+        <w:t>’entrer dans le château</w:t>
+      </w:r>
+      <w:r>
+        <w:t xml:space="preserve">, </w:t>
+      </w:r>
+      <w:r>
+        <w:t>s’il</w:t>
+      </w:r>
+      <w:r>
+        <w:t xml:space="preserve"> a envie il peut décider de </w:t>
+      </w:r>
+      <w:r>
+        <w:t xml:space="preserve">ne pas entrer dans le château. </w:t>
+      </w:r>
+      <w:r>
+        <w:t>Si le joueur rentre dans le château, une vidéo se lance, on y voit le personnage entrer dans le château, puis il finit en prison. Le joueur devra réussir à sortir de la prison</w:t>
+      </w:r>
+      <w:r>
+        <w:t xml:space="preserve"> du château</w:t>
+      </w:r>
+      <w:r>
+        <w:t xml:space="preserve">. Une fois sorti, il se retrouvera dans un long couloir </w:t>
+      </w:r>
+      <w:r>
+        <w:t xml:space="preserve">avec trois pièces, </w:t>
+      </w:r>
+      <w:r>
+        <w:t>o</w:t>
+      </w:r>
+      <w:r>
+        <w:t>ù</w:t>
+      </w:r>
+      <w:r>
+        <w:t xml:space="preserve"> il devra trouver des indices et éviter de </w:t>
+      </w:r>
+      <w:r>
+        <w:t xml:space="preserve">mourir. Il y a </w:t>
+      </w:r>
+      <w:r>
+        <w:t>plusieurs fins possibles</w:t>
+      </w:r>
+      <w:r>
+        <w:t xml:space="preserve">, </w:t>
+      </w:r>
+      <w:r>
+        <w:t xml:space="preserve">qui sont </w:t>
+      </w:r>
+      <w:r>
+        <w:t>plus ou moins heureuse</w:t>
+      </w:r>
+      <w:r>
+        <w:t>.</w:t>
+      </w:r>
       <w:r>
         <w:t xml:space="preserve"> </w:t>
       </w:r>
       <w:r>
-        <w:t xml:space="preserve">qui </w:t>
-      </w:r>
-      <w:r>
-        <w:t>se</w:t>
-      </w:r>
-      <w:r>
-        <w:t xml:space="preserve"> passe dans un château, le joueur rentre dans le château </w:t>
-      </w:r>
-      <w:r>
-        <w:t xml:space="preserve">sans savoir ce qui l’attend. Le joueur </w:t>
-      </w:r>
-      <w:r>
-        <w:t>a</w:t>
-      </w:r>
-      <w:r>
-        <w:t xml:space="preserve"> pour but de sortir du château</w:t>
-      </w:r>
-      <w:r>
-        <w:t>, en évitant les pièges et en essayant de découvrir l’histoire du château</w:t>
-      </w:r>
-      <w:r>
-        <w:t xml:space="preserve"> et de ses habitants</w:t>
-      </w:r>
-      <w:r>
-        <w:t xml:space="preserve">. </w:t>
-      </w:r>
-    </w:p>
-    <w:p>
-      <w:r>
-        <w:t xml:space="preserve">Les escapes </w:t>
-      </w:r>
-      <w:proofErr w:type="spellStart"/>
-      <w:r>
-        <w:t>games</w:t>
-      </w:r>
-      <w:proofErr w:type="spellEnd"/>
-      <w:r>
-        <w:t xml:space="preserve"> sont des</w:t>
-      </w:r>
-      <w:r>
-        <w:t xml:space="preserve"> jeux qui permettent de s’amuser tout en faisant fonctionner son cerveau</w:t>
-      </w:r>
-      <w:r>
-        <w:t xml:space="preserve">, c’est également </w:t>
-      </w:r>
-      <w:r>
-        <w:t>un moyen</w:t>
-      </w:r>
-      <w:r>
-        <w:t xml:space="preserve"> pour passer du bon temps en famille ou entre amis.</w:t>
-      </w:r>
-      <w:r>
-        <w:t xml:space="preserve"> C’est un moyen de </w:t>
-      </w:r>
-      <w:r>
-        <w:t>se</w:t>
-      </w:r>
-      <w:r>
-        <w:t xml:space="preserve"> plonger pendant </w:t>
-      </w:r>
-      <w:r>
-        <w:t>quelques instants</w:t>
-      </w:r>
-      <w:r>
-        <w:t xml:space="preserve"> dans un univers </w:t>
-      </w:r>
-      <w:r>
-        <w:t>hors du temps</w:t>
+        <w:t>Pendant le jeu, le joueur pourra déplacer le personnage</w:t>
+      </w:r>
+      <w:r>
+        <w:t xml:space="preserve"> et le faire interagir avec des objects</w:t>
       </w:r>
       <w:r>
         <w:t>.</w:t>
       </w:r>
     </w:p>
-    <w:p>
-      <w:r>
-        <w:t>Dans ce jeu</w:t>
-      </w:r>
-      <w:r>
-        <w:t>, le joueur interprètera le rôle du personnage principal</w:t>
-      </w:r>
-      <w:r>
-        <w:t xml:space="preserve">. Ce personnage a décidé de s’aventurer </w:t>
-      </w:r>
-      <w:r>
-        <w:t xml:space="preserve">au fin fond de la </w:t>
-      </w:r>
-      <w:r>
-        <w:t>forêt</w:t>
-      </w:r>
-      <w:r>
-        <w:t xml:space="preserve"> noire (en Allemagne), </w:t>
-      </w:r>
-      <w:r>
-        <w:t>après une longue promenade, extenué et perdu, il trouve un château et décide d’y passer la nuit.</w:t>
-      </w:r>
-    </w:p>
-    <w:p>
-      <w:r>
-        <w:t xml:space="preserve">Au début une petite </w:t>
-      </w:r>
-      <w:r>
-        <w:t xml:space="preserve">vidéo </w:t>
-      </w:r>
-      <w:r>
-        <w:t>se</w:t>
-      </w:r>
-      <w:r>
-        <w:t xml:space="preserve"> lancera</w:t>
-      </w:r>
-      <w:r>
-        <w:t xml:space="preserve">, on y voit le titre </w:t>
-      </w:r>
-      <w:r>
-        <w:t xml:space="preserve">du jeu, puis un petit texte qui </w:t>
-      </w:r>
-      <w:r>
-        <w:t xml:space="preserve">commence l’histoire, ensuite on voit une image du château. </w:t>
-      </w:r>
-      <w:r>
-        <w:t>Ensuite c’est au joueur d</w:t>
-      </w:r>
-      <w:r>
-        <w:t>’entrer dans le château</w:t>
-      </w:r>
-      <w:r>
-        <w:t xml:space="preserve">, </w:t>
-      </w:r>
-      <w:r>
-        <w:t>s’il</w:t>
-      </w:r>
-      <w:r>
-        <w:t xml:space="preserve"> a envie il peut décider de </w:t>
-      </w:r>
-      <w:r>
-        <w:t xml:space="preserve">ne pas entrer dans le château. </w:t>
-      </w:r>
-      <w:r>
-        <w:t>Si le joueur rentre dans le château, une vidéo se lance, on y voit le personnage entrer dans le château, puis il finit en prison. Le joueur devra réussir à sortir de la prison</w:t>
-      </w:r>
-      <w:r>
-        <w:t xml:space="preserve"> du château</w:t>
-      </w:r>
-      <w:r>
-        <w:t xml:space="preserve">. Une fois sorti, il se retrouvera dans un long couloir </w:t>
-      </w:r>
-      <w:r>
-        <w:t xml:space="preserve">avec trois pièces, </w:t>
-      </w:r>
-      <w:r>
-        <w:t>o</w:t>
+    <w:p/>
+    <w:p>
+      <w:r>
+        <w:t>Rapport technique :</w:t>
+      </w:r>
+    </w:p>
+    <w:p>
+      <w:r>
+        <w:t xml:space="preserve">Le langage utilisé est </w:t>
+      </w:r>
+      <w:r>
+        <w:t>le langage Python et le module Pyxel</w:t>
+      </w:r>
+      <w:r>
+        <w:t>, pour pouvoir coder un jeu avec une interface graphique</w:t>
+      </w:r>
+      <w:r>
+        <w:t xml:space="preserve"> o</w:t>
       </w:r>
       <w:r>
         <w:t>ù</w:t>
       </w:r>
       <w:r>
-        <w:t xml:space="preserve"> il devra trouver des indices et éviter de </w:t>
-      </w:r>
-      <w:r>
-        <w:t xml:space="preserve">mourir. Il y a </w:t>
-      </w:r>
-      <w:r>
-        <w:t>plusieurs fins possibles</w:t>
-      </w:r>
-      <w:r>
-        <w:t xml:space="preserve">, </w:t>
-      </w:r>
-      <w:r>
-        <w:t xml:space="preserve">qui sont </w:t>
-      </w:r>
-      <w:r>
-        <w:t>plus ou moins heureuse</w:t>
+        <w:t xml:space="preserve"> le joueur peut facilement interagir.</w:t>
+      </w:r>
+      <w:r>
+        <w:t xml:space="preserve"> </w:t>
+      </w:r>
+      <w:r>
+        <w:t>L</w:t>
+      </w:r>
+      <w:r>
+        <w:t>e programme</w:t>
+      </w:r>
+      <w:r>
+        <w:t xml:space="preserve"> utilise la programmation orienté</w:t>
+      </w:r>
+      <w:r>
+        <w:t>e</w:t>
+      </w:r>
+      <w:r>
+        <w:t xml:space="preserve"> objet (</w:t>
+      </w:r>
+      <w:r>
+        <w:t>elle est</w:t>
+      </w:r>
+      <w:r>
+        <w:t xml:space="preserve"> conseillé</w:t>
+      </w:r>
+      <w:r>
+        <w:t>e</w:t>
+      </w:r>
+      <w:r>
+        <w:t xml:space="preserve"> pour utiliser le module Pyxel</w:t>
+      </w:r>
+      <w:r>
+        <w:t>). Dans le programme il y a trois méthode</w:t>
+      </w:r>
+      <w:r>
+        <w:t>s</w:t>
+      </w:r>
+      <w:r>
+        <w:t xml:space="preserve"> principale</w:t>
+      </w:r>
+      <w:r>
+        <w:t xml:space="preserve">s, la méthode init qui permet de créer </w:t>
+      </w:r>
+      <w:r>
+        <w:t>tous les attributs utiles</w:t>
+      </w:r>
+      <w:r>
+        <w:t xml:space="preserve"> pour le jeu</w:t>
+      </w:r>
+      <w:r>
+        <w:t>,</w:t>
+      </w:r>
+      <w:r>
+        <w:t xml:space="preserve"> et</w:t>
+      </w:r>
+      <w:r>
+        <w:t xml:space="preserve"> également</w:t>
+      </w:r>
+      <w:r>
+        <w:t xml:space="preserve"> de lancer les deux autres méthodes</w:t>
+      </w:r>
+      <w:r>
+        <w:t xml:space="preserve">, la méthode update et la méthode draw. La méthode update met </w:t>
+      </w:r>
+      <w:r>
+        <w:t xml:space="preserve">à jour les différentes variables du jeu et </w:t>
+      </w:r>
+      <w:r>
+        <w:t xml:space="preserve">réagit </w:t>
+      </w:r>
+      <w:r>
+        <w:t>aux différentes actions effectuées</w:t>
+      </w:r>
+      <w:r>
+        <w:t xml:space="preserve"> par le joueur (</w:t>
+      </w:r>
+      <w:r>
+        <w:t>surtout po</w:t>
+      </w:r>
+      <w:r>
+        <w:t>ur déplacer le personnage</w:t>
+      </w:r>
+      <w:r>
+        <w:t xml:space="preserve">). La méthode draw </w:t>
+      </w:r>
+      <w:r>
+        <w:t>va s’occuper de toute la partie graphique, en dessinant tou</w:t>
+      </w:r>
+      <w:r>
+        <w:t>s</w:t>
+      </w:r>
+      <w:r>
+        <w:t xml:space="preserve"> les éléments </w:t>
+      </w:r>
+      <w:r>
+        <w:t>dans la fenêtre graphique.</w:t>
+      </w:r>
+      <w:r>
+        <w:t xml:space="preserve"> Cette méthode s’occupe également de lancer toutes les </w:t>
+      </w:r>
+      <w:r>
+        <w:t xml:space="preserve">méthodes qui servent à dessiner </w:t>
+      </w:r>
+      <w:r>
+        <w:t>les différents moments</w:t>
+      </w:r>
+      <w:r>
+        <w:t xml:space="preserve"> du jeu</w:t>
+      </w:r>
+      <w:r>
+        <w:t xml:space="preserve"> et perme</w:t>
+      </w:r>
+      <w:r>
+        <w:t>ttre au joueur d’interagir avec le jeu</w:t>
       </w:r>
       <w:r>
         <w:t>.</w:t>
@@ -203,155 +352,36 @@
     </w:p>
     <w:p>
       <w:r>
-        <w:t xml:space="preserve">Le langage utilisé est </w:t>
-      </w:r>
-      <w:r>
-        <w:t xml:space="preserve">le langage Python et le module </w:t>
-      </w:r>
-      <w:proofErr w:type="spellStart"/>
-      <w:r>
-        <w:t>Pyxel</w:t>
-      </w:r>
-      <w:proofErr w:type="spellEnd"/>
-      <w:r>
-        <w:t>, pour pouvoir coder un jeu avec une interface graphique</w:t>
-      </w:r>
-      <w:r>
-        <w:t xml:space="preserve"> o</w:t>
-      </w:r>
-      <w:r>
-        <w:t>ù</w:t>
-      </w:r>
-      <w:r>
-        <w:t xml:space="preserve"> le joueur peut facilement interagir.</w:t>
+        <w:t>La méthode init crée la fenêtre graphique et charge le fichier qui contient les images</w:t>
+      </w:r>
+    </w:p>
+    <w:p>
+      <w:r>
+        <w:t>La méthode init</w:t>
+      </w:r>
+      <w:r>
+        <w:t xml:space="preserve"> crée</w:t>
+      </w:r>
+      <w:r>
+        <w:t> </w:t>
+      </w:r>
+      <w:r>
+        <w:t>des</w:t>
+      </w:r>
+      <w:r>
+        <w:t xml:space="preserve"> attribut</w:t>
+      </w:r>
+      <w:r>
+        <w:t>s</w:t>
       </w:r>
       <w:r>
         <w:t xml:space="preserve"> </w:t>
       </w:r>
       <w:r>
-        <w:t>L</w:t>
-      </w:r>
-      <w:r>
-        <w:t>e programme</w:t>
-      </w:r>
-      <w:r>
-        <w:t xml:space="preserve"> utilise la programmation orienté</w:t>
-      </w:r>
-      <w:r>
-        <w:t>e</w:t>
-      </w:r>
-      <w:r>
-        <w:t xml:space="preserve"> objet (</w:t>
-      </w:r>
-      <w:r>
-        <w:t>elle est</w:t>
-      </w:r>
-      <w:r>
-        <w:t xml:space="preserve"> conseillé</w:t>
-      </w:r>
-      <w:r>
-        <w:t>e</w:t>
-      </w:r>
-      <w:r>
-        <w:t xml:space="preserve"> pour utiliser le module </w:t>
-      </w:r>
-      <w:proofErr w:type="spellStart"/>
-      <w:r>
-        <w:t>Pyxel</w:t>
-      </w:r>
-      <w:proofErr w:type="spellEnd"/>
-      <w:r>
-        <w:t>). Dans le programme il y a trois méthode</w:t>
-      </w:r>
-      <w:r>
-        <w:t>s</w:t>
-      </w:r>
-      <w:r>
-        <w:t xml:space="preserve"> principale</w:t>
-      </w:r>
-      <w:r>
-        <w:t xml:space="preserve">s, la méthode init qui permet de créer </w:t>
-      </w:r>
-      <w:r>
-        <w:t>tous les attributs utiles</w:t>
-      </w:r>
-      <w:r>
-        <w:t xml:space="preserve"> pour le jeu</w:t>
-      </w:r>
-      <w:r>
-        <w:t>,</w:t>
-      </w:r>
-      <w:r>
-        <w:t xml:space="preserve"> et</w:t>
-      </w:r>
-      <w:r>
-        <w:t xml:space="preserve"> également</w:t>
-      </w:r>
-      <w:r>
-        <w:t xml:space="preserve"> de lancer les deux autres méthodes</w:t>
-      </w:r>
-      <w:r>
-        <w:t xml:space="preserve">, la méthode update et la méthode </w:t>
-      </w:r>
-      <w:proofErr w:type="spellStart"/>
-      <w:r>
-        <w:t>draw</w:t>
-      </w:r>
-      <w:proofErr w:type="spellEnd"/>
-      <w:r>
-        <w:t xml:space="preserve">. La méthode update met </w:t>
-      </w:r>
-      <w:r>
-        <w:t xml:space="preserve">à jour les différentes variables du jeu et </w:t>
-      </w:r>
-      <w:r>
-        <w:t xml:space="preserve">réagit </w:t>
-      </w:r>
-      <w:r>
-        <w:t>aux différentes actions effectuées</w:t>
-      </w:r>
-      <w:r>
-        <w:t xml:space="preserve"> par le joueur (</w:t>
-      </w:r>
-      <w:r>
-        <w:t xml:space="preserve">ex : appuyer sur une touche). La méthode </w:t>
-      </w:r>
-      <w:proofErr w:type="spellStart"/>
-      <w:r>
-        <w:t>draw</w:t>
-      </w:r>
-      <w:proofErr w:type="spellEnd"/>
+        <w:t>qui :</w:t>
+      </w:r>
       <w:r>
         <w:t xml:space="preserve"> </w:t>
-      </w:r>
-      <w:r>
-        <w:t>va s’occuper de toute la partie graphique, en dessinant tou</w:t>
-      </w:r>
-      <w:r>
-        <w:t>s</w:t>
-      </w:r>
-      <w:r>
-        <w:t xml:space="preserve"> les éléments </w:t>
-      </w:r>
-      <w:r>
-        <w:t>dans la fenêtre graphique.</w:t>
-      </w:r>
-      <w:r>
-        <w:t xml:space="preserve"> Cette méthode s’occupe également de lancer toutes les petites </w:t>
-      </w:r>
-      <w:r>
-        <w:t xml:space="preserve">méthodes qui servent à dessiner </w:t>
-      </w:r>
-      <w:r>
-        <w:t>les différents moments</w:t>
-      </w:r>
-      <w:r>
-        <w:t xml:space="preserve"> du jeu.</w:t>
-      </w:r>
-    </w:p>
-    <w:p>
-      <w:r>
-        <w:t xml:space="preserve">La méthode init : </w:t>
       </w:r>
     </w:p>
     <w:p>
@@ -363,7 +393,19 @@
         </w:numPr>
       </w:pPr>
       <w:r>
-        <w:t>Crée la fenêtre graphique</w:t>
+        <w:t xml:space="preserve">(etat : str) </w:t>
+      </w:r>
+      <w:r>
+        <w:t>Contient</w:t>
+      </w:r>
+      <w:r>
+        <w:t xml:space="preserve"> l’état du jeu (le moment </w:t>
+      </w:r>
+      <w:r>
+        <w:t>où</w:t>
+      </w:r>
+      <w:r>
+        <w:t xml:space="preserve"> se trouve le joueur dans le jeu)</w:t>
       </w:r>
     </w:p>
     <w:p>
@@ -375,10 +417,40 @@
         </w:numPr>
       </w:pPr>
       <w:r>
-        <w:t xml:space="preserve">Charge </w:t>
-      </w:r>
-      <w:r>
-        <w:t>le fichier contenant les images</w:t>
+        <w:t xml:space="preserve">(temps : int) </w:t>
+      </w:r>
+      <w:r>
+        <w:t>Sauvegarde</w:t>
+      </w:r>
+      <w:r>
+        <w:t xml:space="preserve"> le temps</w:t>
+      </w:r>
+      <w:r>
+        <w:t xml:space="preserve"> </w:t>
+      </w:r>
+      <w:r>
+        <w:t xml:space="preserve">à un </w:t>
+      </w:r>
+      <w:r>
+        <w:t>moment</w:t>
+      </w:r>
+      <w:r>
+        <w:t xml:space="preserve"> précis </w:t>
+      </w:r>
+      <w:r>
+        <w:t>(</w:t>
+      </w:r>
+      <w:r>
+        <w:t>nombre d'images écoulées depuis le lancement du programme</w:t>
+      </w:r>
+      <w:r>
+        <w:t>)</w:t>
+      </w:r>
+      <w:r>
+        <w:t xml:space="preserve">, </w:t>
+      </w:r>
+      <w:r>
+        <w:t>pour pouvoir faire des calcules</w:t>
       </w:r>
     </w:p>
     <w:p>
@@ -390,17 +462,17 @@
         </w:numPr>
       </w:pPr>
       <w:r>
-        <w:t xml:space="preserve">Crée un attribut qui contient l’état du jeu (le moment </w:t>
-      </w:r>
-      <w:proofErr w:type="spellStart"/>
-      <w:proofErr w:type="gramStart"/>
-      <w:r>
-        <w:t>ou</w:t>
-      </w:r>
-      <w:proofErr w:type="spellEnd"/>
-      <w:proofErr w:type="gramEnd"/>
-      <w:r>
-        <w:t xml:space="preserve"> se trouve le joueur dans le jeu)</w:t>
+        <w:lastRenderedPageBreak/>
+        <w:t xml:space="preserve">(coordonnee_perso : list) </w:t>
+      </w:r>
+      <w:r>
+        <w:t>Contient</w:t>
+      </w:r>
+      <w:r>
+        <w:t xml:space="preserve"> les coordonnées du personnage </w:t>
+      </w:r>
+      <w:r>
+        <w:t>dans le jeu, pour pouvoir le déplacer facilement</w:t>
       </w:r>
     </w:p>
     <w:p>
@@ -412,31 +484,13 @@
         </w:numPr>
       </w:pPr>
       <w:r>
-        <w:t xml:space="preserve">Crée un attribut qui </w:t>
-      </w:r>
-      <w:r>
-        <w:t>sauvegarde le temps</w:t>
-      </w:r>
-      <w:r>
-        <w:t xml:space="preserve"> </w:t>
-      </w:r>
-      <w:r>
-        <w:t xml:space="preserve">à un endroit précis </w:t>
-      </w:r>
-      <w:r>
-        <w:t>(</w:t>
-      </w:r>
-      <w:r>
-        <w:t>nombre d'images écoulées depuis le lancement du programme</w:t>
-      </w:r>
-      <w:r>
-        <w:t>)</w:t>
-      </w:r>
-      <w:r>
-        <w:t xml:space="preserve">, </w:t>
-      </w:r>
-      <w:r>
-        <w:t>pour pouvoir faire des calcules</w:t>
+        <w:t xml:space="preserve">(vitesse_perso : int) </w:t>
+      </w:r>
+      <w:r>
+        <w:t>Représente</w:t>
+      </w:r>
+      <w:r>
+        <w:t xml:space="preserve"> la vitesse du personnage lors de ses déplacements</w:t>
       </w:r>
     </w:p>
     <w:p>
@@ -448,10 +502,76 @@
         </w:numPr>
       </w:pPr>
       <w:r>
-        <w:t xml:space="preserve">Crée un attribut qui contient les coordonnées du personnage </w:t>
-      </w:r>
-      <w:r>
-        <w:t>dans le jeu, pour pouvoir le déplacer facilement</w:t>
+        <w:t xml:space="preserve">(tab_labyrinthe : list) </w:t>
+      </w:r>
+      <w:r>
+        <w:t>Contient</w:t>
+      </w:r>
+      <w:r>
+        <w:t xml:space="preserve"> le ‘plan’ du labyrinthe</w:t>
+      </w:r>
+      <w:r>
+        <w:t xml:space="preserve">, </w:t>
+      </w:r>
+      <w:r>
+        <w:t xml:space="preserve">en premier il est </w:t>
+      </w:r>
+      <w:r>
+        <w:t>créé</w:t>
+      </w:r>
+      <w:r>
+        <w:t xml:space="preserve"> avec un tableau de tableau qui contient</w:t>
+      </w:r>
+      <w:r>
+        <w:t xml:space="preserve"> des couples </w:t>
+      </w:r>
+      <w:r>
+        <w:t>qui di</w:t>
+      </w:r>
+      <w:r>
+        <w:t>ssent</w:t>
+      </w:r>
+      <w:r>
+        <w:t xml:space="preserve"> s</w:t>
+      </w:r>
+      <w:r>
+        <w:t xml:space="preserve">’il y a une case ou un trou et le nombre </w:t>
+      </w:r>
+      <w:r>
+        <w:t xml:space="preserve">de fois </w:t>
+      </w:r>
+      <w:r>
+        <w:t>où</w:t>
+      </w:r>
+      <w:r>
+        <w:t xml:space="preserve"> elles se trouvent </w:t>
+      </w:r>
+      <w:r>
+        <w:t>consécutivement</w:t>
+      </w:r>
+      <w:r>
+        <w:t>. Ensuite une boucle s’occupe de le transformer en tableau de tableau</w:t>
+      </w:r>
+      <w:r>
+        <w:t>x</w:t>
+      </w:r>
+      <w:r>
+        <w:t xml:space="preserve"> contentant des 0 et des 1</w:t>
+      </w:r>
+      <w:r>
+        <w:t xml:space="preserve"> (0</w:t>
+      </w:r>
+      <w:r>
+        <w:t xml:space="preserve"> : pas</w:t>
+      </w:r>
+      <w:r>
+        <w:t xml:space="preserve"> de bloc, 1</w:t>
+      </w:r>
+      <w:r>
+        <w:t xml:space="preserve"> : bloc</w:t>
+      </w:r>
+      <w:r>
+        <w:t>)</w:t>
       </w:r>
     </w:p>
     <w:p>
@@ -463,10 +583,19 @@
         </w:numPr>
       </w:pPr>
       <w:r>
-        <w:t xml:space="preserve">Crée un attribut </w:t>
-      </w:r>
-      <w:r>
-        <w:t>qui représente la vitesse du personnage lors de ses déplacements</w:t>
+        <w:t xml:space="preserve">(tab_code : list) </w:t>
+      </w:r>
+      <w:r>
+        <w:t>Contiendra</w:t>
+      </w:r>
+      <w:r>
+        <w:t xml:space="preserve"> </w:t>
+      </w:r>
+      <w:r>
+        <w:t xml:space="preserve">le code saisit par le joueur pour ouvrir </w:t>
+      </w:r>
+      <w:r>
+        <w:t>une porte</w:t>
       </w:r>
     </w:p>
     <w:p>
@@ -478,47 +607,19 @@
         </w:numPr>
       </w:pPr>
       <w:r>
-        <w:t xml:space="preserve">Crée un attribut </w:t>
-      </w:r>
-      <w:r>
-        <w:t>qui contient le ‘plan’ du labyrinthe</w:t>
-      </w:r>
-      <w:r>
-        <w:t xml:space="preserve">, </w:t>
-      </w:r>
-      <w:r>
-        <w:t xml:space="preserve">en premier il est </w:t>
-      </w:r>
-      <w:proofErr w:type="spellStart"/>
-      <w:proofErr w:type="gramStart"/>
-      <w:r>
-        <w:t>créer</w:t>
-      </w:r>
-      <w:proofErr w:type="spellEnd"/>
-      <w:proofErr w:type="gramEnd"/>
-      <w:r>
-        <w:t xml:space="preserve"> avec un tableau de tableau qui contient</w:t>
-      </w:r>
-      <w:r>
-        <w:t xml:space="preserve"> des couples </w:t>
-      </w:r>
-      <w:r>
-        <w:t>qui dit s</w:t>
-      </w:r>
-      <w:r>
-        <w:t xml:space="preserve">’il y a une case ou un trou et le nombre </w:t>
-      </w:r>
-      <w:r>
-        <w:t xml:space="preserve">de fois </w:t>
-      </w:r>
-      <w:r>
-        <w:t>où</w:t>
-      </w:r>
-      <w:r>
-        <w:t xml:space="preserve"> elles se trouvent à </w:t>
-      </w:r>
-      <w:r>
-        <w:t>côté. Ensuite une boucle s’occupe de le transformer en tableau de tableau contentant qui des 0 et des 1</w:t>
+        <w:t xml:space="preserve">(chrono, temps_prison, temps_labyrinthe : list) </w:t>
+      </w:r>
+      <w:r>
+        <w:t>Crée 3 attri</w:t>
+      </w:r>
+      <w:r>
+        <w:t>but</w:t>
+      </w:r>
+      <w:r>
+        <w:t>s</w:t>
+      </w:r>
+      <w:r>
+        <w:t xml:space="preserve"> qui sont des chronomètres, le premier pour le temps total que le joueur a pour finir le jeu, le deuxième pour le temps que le joueur à dans la prison et le troisième pour le temps dans le labyrinthe</w:t>
       </w:r>
     </w:p>
     <w:p>
@@ -530,10 +631,13 @@
         </w:numPr>
       </w:pPr>
       <w:r>
-        <w:t xml:space="preserve">Crée un attribut qui contient </w:t>
-      </w:r>
-      <w:r>
-        <w:t xml:space="preserve">les coordonnées </w:t>
+        <w:t xml:space="preserve">(vie : bool) </w:t>
+      </w:r>
+      <w:r>
+        <w:t>Dit</w:t>
+      </w:r>
+      <w:r>
+        <w:t xml:space="preserve"> si le joueur est en vie ou non</w:t>
       </w:r>
     </w:p>
     <w:p>
@@ -545,20 +649,16 @@
         </w:numPr>
       </w:pPr>
       <w:r>
-        <w:lastRenderedPageBreak/>
-        <w:t xml:space="preserve">Crée un attribut qui contiendra </w:t>
-      </w:r>
-      <w:r>
-        <w:t xml:space="preserve">le code saisit par le joueur pour ouvrir </w:t>
-      </w:r>
-      <w:r>
-        <w:t>une porte</w:t>
-      </w:r>
-    </w:p>
-    <w:p/>
-    <w:p>
-      <w:r>
-        <w:t>La méthode update :</w:t>
+        <w:t xml:space="preserve">(etat_aide : bool) </w:t>
+      </w:r>
+      <w:r>
+        <w:t>Permet</w:t>
+      </w:r>
+      <w:r>
+        <w:t xml:space="preserve"> d’afficher ou non l</w:t>
+      </w:r>
+      <w:r>
+        <w:t>’encadrement avec les actions que je joueur peut faire</w:t>
       </w:r>
     </w:p>
     <w:p>
@@ -570,10 +670,13 @@
         </w:numPr>
       </w:pPr>
       <w:r>
-        <w:t xml:space="preserve">Selon le temps ou on se trouve </w:t>
-      </w:r>
-      <w:r>
-        <w:t>elle affiche les images de présentation du jeu</w:t>
+        <w:t xml:space="preserve">(livre : int) </w:t>
+      </w:r>
+      <w:r>
+        <w:t>Permet</w:t>
+      </w:r>
+      <w:r>
+        <w:t xml:space="preserve"> de savoir à quel page du journal intime est le joueur</w:t>
       </w:r>
     </w:p>
     <w:p>
@@ -585,10 +688,13 @@
         </w:numPr>
       </w:pPr>
       <w:r>
-        <w:t>Selon ou le joueur se trouve dans le jeu, il peut déplacer le personnage ou interagir avec les objets</w:t>
-      </w:r>
-      <w:r>
-        <w:t>, en utilisant les touches du clavier</w:t>
+        <w:t xml:space="preserve">(objet : list) </w:t>
+      </w:r>
+      <w:r>
+        <w:t>Contient</w:t>
+      </w:r>
+      <w:r>
+        <w:t xml:space="preserve"> l’objet que possède le joueur</w:t>
       </w:r>
     </w:p>
     <w:p>
@@ -600,29 +706,22 @@
         </w:numPr>
       </w:pPr>
       <w:r>
-        <w:t>Selon les actions faite</w:t>
-      </w:r>
-      <w:r>
-        <w:t>s</w:t>
-      </w:r>
-      <w:r>
-        <w:t xml:space="preserve"> par le joueur </w:t>
-      </w:r>
-      <w:r>
-        <w:t>l’état du jeu va être modifier (pour pouvoir changer de pièce)</w:t>
-      </w:r>
-    </w:p>
-    <w:p>
-      <w:r>
-        <w:t xml:space="preserve">La méthode </w:t>
-      </w:r>
-      <w:proofErr w:type="spellStart"/>
-      <w:r>
-        <w:t>draw</w:t>
-      </w:r>
-      <w:proofErr w:type="spellEnd"/>
-      <w:r>
-        <w:t> :</w:t>
+        <w:t xml:space="preserve">(i_conversation : int) </w:t>
+      </w:r>
+      <w:r>
+        <w:t>Enregistre</w:t>
+      </w:r>
+      <w:r>
+        <w:t xml:space="preserve"> le moment </w:t>
+      </w:r>
+      <w:r>
+        <w:t>ou le joueur se trouve dans la discussion avec le fantôme</w:t>
+      </w:r>
+    </w:p>
+    <w:p/>
+    <w:p>
+      <w:r>
+        <w:t>La méthode update :</w:t>
       </w:r>
     </w:p>
     <w:p>
@@ -634,14 +733,148 @@
         </w:numPr>
       </w:pPr>
       <w:r>
-        <w:t xml:space="preserve">Selon l’état du jeu </w:t>
-      </w:r>
-      <w:r>
-        <w:t>des fonction seront appelé pour dessiner les différents éléments du jeu</w:t>
+        <w:t xml:space="preserve">Selon le temps ou on se trouve </w:t>
+      </w:r>
+      <w:r>
+        <w:t>elle affiche les images de présentation du jeu</w:t>
+      </w:r>
+    </w:p>
+    <w:p>
+      <w:pPr>
+        <w:pStyle w:val="Paragraphedeliste"/>
+        <w:numPr>
+          <w:ilvl w:val="0"/>
+          <w:numId w:val="1"/>
+        </w:numPr>
+      </w:pPr>
+      <w:r>
+        <w:t xml:space="preserve">Selon ou le joueur se trouve dans le jeu, il peut déplacer le </w:t>
+      </w:r>
+      <w:r>
+        <w:t>personnage</w:t>
+      </w:r>
+    </w:p>
+    <w:p>
+      <w:pPr>
+        <w:pStyle w:val="Paragraphedeliste"/>
+        <w:numPr>
+          <w:ilvl w:val="0"/>
+          <w:numId w:val="1"/>
+        </w:numPr>
+      </w:pPr>
+      <w:r>
+        <w:t>Selon l</w:t>
+      </w:r>
+      <w:r>
+        <w:t>’endroit o</w:t>
+      </w:r>
+      <w:r>
+        <w:t>ù</w:t>
+      </w:r>
+      <w:r>
+        <w:t xml:space="preserve"> se trouve</w:t>
+      </w:r>
+      <w:r>
+        <w:t xml:space="preserve"> le joueur </w:t>
+      </w:r>
+      <w:r>
+        <w:t>l’état du jeu va être modifier (pour pouvoir changer de pièce)</w:t>
+      </w:r>
+    </w:p>
+    <w:p>
+      <w:r>
+        <w:t xml:space="preserve">La méthode </w:t>
+      </w:r>
+      <w:r>
+        <w:t>draw :</w:t>
+      </w:r>
+    </w:p>
+    <w:p>
+      <w:pPr>
+        <w:pStyle w:val="Paragraphedeliste"/>
+        <w:numPr>
+          <w:ilvl w:val="0"/>
+          <w:numId w:val="1"/>
+        </w:numPr>
+      </w:pPr>
+      <w:r>
+        <w:t>Selon l’état du jeu</w:t>
+      </w:r>
+      <w:r>
+        <w:t xml:space="preserve"> (endroit </w:t>
+      </w:r>
+      <w:r>
+        <w:t>où</w:t>
+      </w:r>
+      <w:r>
+        <w:t xml:space="preserve"> se trouve le joueur)</w:t>
+      </w:r>
+      <w:r>
+        <w:t xml:space="preserve"> </w:t>
+      </w:r>
+      <w:r>
+        <w:t>des fonction</w:t>
+      </w:r>
+      <w:r>
+        <w:t>s</w:t>
+      </w:r>
+      <w:r>
+        <w:t xml:space="preserve"> seront appelé pour dessiner les différents éléments du jeu</w:t>
       </w:r>
       <w:r>
         <w:t>, le fond changera de couleur</w:t>
       </w:r>
+      <w:r>
+        <w:t>, le joueur pourra interagir a</w:t>
+      </w:r>
+      <w:r>
+        <w:t>vec des objets, …</w:t>
+      </w:r>
+    </w:p>
+    <w:p>
+      <w:r>
+        <w:t>Les différents états de l’attribut etat :</w:t>
+      </w:r>
+    </w:p>
+    <w:p>
+      <w:r>
+        <w:lastRenderedPageBreak/>
+        <w:drawing>
+          <wp:inline distT="0" distB="0" distL="0" distR="0" wp14:anchorId="42D3A0E7" wp14:editId="35FC23AD">
+            <wp:extent cx="4644751" cy="3808675"/>
+            <wp:effectExtent l="0" t="0" r="3810" b="1905"/>
+            <wp:docPr id="1966571298" name="Image 1" descr="Une image contenant texte, capture d’écran, diagramme, conception&#10;&#10;Le contenu généré par l’IA peut être incorrect."/>
+            <wp:cNvGraphicFramePr>
+              <a:graphicFrameLocks xmlns:a="http://schemas.openxmlformats.org/drawingml/2006/main" noChangeAspect="1"/>
+            </wp:cNvGraphicFramePr>
+            <a:graphic xmlns:a="http://schemas.openxmlformats.org/drawingml/2006/main">
+              <a:graphicData uri="http://schemas.openxmlformats.org/drawingml/2006/picture">
+                <pic:pic xmlns:pic="http://schemas.openxmlformats.org/drawingml/2006/picture">
+                  <pic:nvPicPr>
+                    <pic:cNvPr id="1966571298" name="Image 1" descr="Une image contenant texte, capture d’écran, diagramme, conception&#10;&#10;Le contenu généré par l’IA peut être incorrect."/>
+                    <pic:cNvPicPr/>
+                  </pic:nvPicPr>
+                  <pic:blipFill>
+                    <a:blip r:embed="rId5"/>
+                    <a:stretch>
+                      <a:fillRect/>
+                    </a:stretch>
+                  </pic:blipFill>
+                  <pic:spPr>
+                    <a:xfrm>
+                      <a:off x="0" y="0"/>
+                      <a:ext cx="4661349" cy="3822285"/>
+                    </a:xfrm>
+                    <a:prstGeom prst="rect">
+                      <a:avLst/>
+                    </a:prstGeom>
+                  </pic:spPr>
+                </pic:pic>
+              </a:graphicData>
+            </a:graphic>
+          </wp:inline>
+        </w:drawing>
+      </w:r>
     </w:p>
     <w:p/>
     <w:p>
@@ -654,10 +887,139 @@
     </w:p>
     <w:p>
       <w:r>
+        <w:t xml:space="preserve">Pour </w:t>
+      </w:r>
+      <w:r>
+        <w:t xml:space="preserve">pouvoir jouer </w:t>
+      </w:r>
+      <w:r>
+        <w:t>i</w:t>
+      </w:r>
+      <w:r>
+        <w:t>l fau</w:t>
+      </w:r>
+      <w:r>
+        <w:t>dra utiliser</w:t>
+      </w:r>
+      <w:r>
+        <w:t xml:space="preserve"> un IDE </w:t>
+      </w:r>
+      <w:r>
+        <w:t>(Pyzo),</w:t>
+      </w:r>
+      <w:r>
+        <w:t xml:space="preserve"> il faudra donc l’installer. P</w:t>
+      </w:r>
+      <w:r>
+        <w:t xml:space="preserve">uis </w:t>
+      </w:r>
+      <w:r>
+        <w:t xml:space="preserve">rentrer la commande </w:t>
+      </w:r>
+      <w:r>
+        <w:rPr>
+          <w:b/>
+          <w:bCs/>
+        </w:rPr>
+        <w:t xml:space="preserve">pip install </w:t>
+      </w:r>
+      <w:r>
+        <w:rPr>
+          <w:b/>
+          <w:bCs/>
+        </w:rPr>
+        <w:t>p</w:t>
+      </w:r>
+      <w:r>
+        <w:rPr>
+          <w:b/>
+          <w:bCs/>
+        </w:rPr>
+        <w:t>yxel</w:t>
+      </w:r>
+      <w:r>
+        <w:rPr>
+          <w:b/>
+          <w:bCs/>
+        </w:rPr>
+        <w:t xml:space="preserve"> </w:t>
+      </w:r>
+      <w:r>
+        <w:t xml:space="preserve">dans l’interpréteur </w:t>
+      </w:r>
+      <w:r>
+        <w:t>(</w:t>
+      </w:r>
+      <w:r>
+        <w:t>partie de droite dans le logiciel)</w:t>
+      </w:r>
+      <w:r>
+        <w:t>.</w:t>
+      </w:r>
+      <w:r>
+        <w:t xml:space="preserve"> </w:t>
+      </w:r>
+      <w:r>
+        <w:t>I</w:t>
+      </w:r>
+      <w:r>
+        <w:t>l faudra ensuite</w:t>
+      </w:r>
+      <w:r>
+        <w:t xml:space="preserve"> ouvrir le fichier </w:t>
+      </w:r>
+      <w:r>
+        <w:t xml:space="preserve">code.py </w:t>
+      </w:r>
+      <w:r>
+        <w:t>g</w:t>
+      </w:r>
+      <w:r>
+        <w:t>râce à Pyzo</w:t>
+      </w:r>
+      <w:r>
+        <w:t xml:space="preserve"> et s’assurer que le</w:t>
+      </w:r>
+      <w:r>
+        <w:t>s</w:t>
+      </w:r>
+      <w:r>
+        <w:t xml:space="preserve"> fichier</w:t>
+      </w:r>
+      <w:r>
+        <w:t>s</w:t>
+      </w:r>
+      <w:r>
+        <w:t xml:space="preserve"> code.py et </w:t>
+      </w:r>
+      <w:r>
+        <w:t xml:space="preserve">images.pyxres soit dans le même dossier. Puis pour lancer le jeu il faudra appuyer simultanément sur les touches </w:t>
+      </w:r>
+      <w:r>
+        <w:t>Ctrl + maj + E</w:t>
+      </w:r>
+      <w:r>
+        <w:t>.</w:t>
+      </w:r>
+    </w:p>
+    <w:p>
+      <w:r>
         <w:t xml:space="preserve">-les flèches de direction : </w:t>
       </w:r>
       <w:r>
-        <w:t>utile pour déplacer le personnage (gauche / droite, haut / bas)</w:t>
+        <w:t>déplacer le personnage (gauche</w:t>
+      </w:r>
+      <w:r>
+        <w:t>,</w:t>
+      </w:r>
+      <w:r>
+        <w:t xml:space="preserve"> droite, haut</w:t>
+      </w:r>
+      <w:r>
+        <w:t>,</w:t>
+      </w:r>
+      <w:r>
+        <w:t xml:space="preserve"> bas)</w:t>
       </w:r>
     </w:p>
     <w:p>
@@ -687,13 +1049,22 @@
     </w:p>
     <w:p>
       <w:r>
-        <w:t xml:space="preserve">-les chiffres </w:t>
-      </w:r>
-      <w:r>
-        <w:t xml:space="preserve">du clavier numérique : permettent </w:t>
-      </w:r>
-      <w:r>
-        <w:t>de saisir les codes</w:t>
+        <w:t>-les chiffres</w:t>
+      </w:r>
+      <w:r>
+        <w:t xml:space="preserve"> </w:t>
+      </w:r>
+      <w:r>
+        <w:t xml:space="preserve">: permettent </w:t>
+      </w:r>
+      <w:r>
+        <w:t>de saisir le code</w:t>
+      </w:r>
+      <w:r>
+        <w:t xml:space="preserve"> ou de prendre des </w:t>
+      </w:r>
+      <w:r>
+        <w:t xml:space="preserve">décisions </w:t>
       </w:r>
     </w:p>
     <w:p>
@@ -708,6 +1079,105 @@
       </w:r>
       <w:r>
         <w:t xml:space="preserve"> fini</w:t>
+      </w:r>
+      <w:r>
+        <w:t xml:space="preserve"> le jeu</w:t>
+      </w:r>
+    </w:p>
+    <w:p/>
+    <w:p>
+      <w:r>
+        <w:t>Conclusion :</w:t>
+      </w:r>
+    </w:p>
+    <w:p>
+      <w:r>
+        <w:t xml:space="preserve">Le projet est un </w:t>
+      </w:r>
+      <w:r>
+        <w:t>escape game qui se déroule dans un château</w:t>
+      </w:r>
+      <w:r>
+        <w:t>.</w:t>
+      </w:r>
+      <w:r>
+        <w:t xml:space="preserve"> Les per</w:t>
+      </w:r>
+      <w:r>
+        <w:t>spectives à venir dans le jeu sont l’ajout d’une ou plusieurs pièces</w:t>
+      </w:r>
+      <w:r>
+        <w:t xml:space="preserve"> et </w:t>
+      </w:r>
+      <w:r>
+        <w:t>la création de plus d’énigme</w:t>
+      </w:r>
+      <w:r>
+        <w:t xml:space="preserve"> pour avoir un jeu plus complet. Il faudrait également trouver une </w:t>
+      </w:r>
+      <w:r>
+        <w:t>autre façon d’implémenter le labyrinthe pour</w:t>
+      </w:r>
+      <w:r>
+        <w:t xml:space="preserve"> </w:t>
+      </w:r>
+      <w:r>
+        <w:t xml:space="preserve">que le personnage ne puisse pas rentrer </w:t>
+      </w:r>
+      <w:r>
+        <w:t>dans les murs.</w:t>
+      </w:r>
+      <w:r>
+        <w:t xml:space="preserve"> Grace à ce projet j’ai pu </w:t>
+      </w:r>
+      <w:r>
+        <w:t>découvrir plus en détaille le module Pyxel</w:t>
+      </w:r>
+      <w:r>
+        <w:t xml:space="preserve">. Ce projet m’a appris </w:t>
+      </w:r>
+      <w:r>
+        <w:t>à m’organiser</w:t>
+      </w:r>
+      <w:r>
+        <w:t xml:space="preserve"> et à savoir ce que j’été capable de faire </w:t>
+      </w:r>
+      <w:r>
+        <w:t>en</w:t>
+      </w:r>
+      <w:r>
+        <w:t xml:space="preserve"> respect</w:t>
+      </w:r>
+      <w:r>
+        <w:t>ant</w:t>
+      </w:r>
+      <w:r>
+        <w:t xml:space="preserve"> des échéances</w:t>
+      </w:r>
+      <w:r>
+        <w:t xml:space="preserve"> (</w:t>
+      </w:r>
+      <w:r>
+        <w:t xml:space="preserve">ne pas vouloir faire quelque chose de trop complexe et de </w:t>
+      </w:r>
+      <w:r>
+        <w:lastRenderedPageBreak/>
+        <w:t>trop long)</w:t>
+      </w:r>
+      <w:r>
+        <w:t>.</w:t>
+      </w:r>
+      <w:r>
+        <w:t xml:space="preserve"> J’ai rencontrée des difficultés surtout au début car je ne maitrisait pas très bien</w:t>
+      </w:r>
+      <w:r>
+        <w:t xml:space="preserve"> le module Pyxel.</w:t>
+      </w:r>
+      <w:r>
+        <w:t xml:space="preserve"> </w:t>
+      </w:r>
+      <w:r>
+        <w:t xml:space="preserve"> </w:t>
       </w:r>
     </w:p>
     <w:p/>

</xml_diff>